<commit_message>
Minor formatting for ease of editing
</commit_message>
<xml_diff>
--- a/Documents/Technical Reports/TWIX_SRS.docx
+++ b/Documents/Technical Reports/TWIX_SRS.docx
@@ -1327,7 +1327,65 @@
         <w:rPr>
           <w:rFonts w:ascii="Arial" w:hAnsi="Arial" w:cs="Arial"/>
         </w:rPr>
-        <w:t>No references have yet been used.</w:t>
+        <w:t xml:space="preserve">Use Case Template: </w:t>
+      </w:r>
+      <w:r>
+        <w:rPr>
+          <w:rFonts w:ascii="Arial" w:hAnsi="Arial" w:cs="Arial"/>
+          <w:i/>
+        </w:rPr>
+        <w:t>Basic Use Case Template</w:t>
+      </w:r>
+      <w:r>
+        <w:rPr>
+          <w:rFonts w:ascii="Arial" w:hAnsi="Arial" w:cs="Arial"/>
+          <w:b/>
+        </w:rPr>
+        <w:t xml:space="preserve">, </w:t>
+      </w:r>
+      <w:r>
+        <w:rPr>
+          <w:rFonts w:ascii="Arial" w:hAnsi="Arial" w:cs="Arial"/>
+        </w:rPr>
+        <w:t>by</w:t>
+      </w:r>
+      <w:r>
+        <w:rPr>
+          <w:rFonts w:ascii="Arial" w:hAnsi="Arial" w:cs="Arial"/>
+          <w:b/>
+          <w:i/>
+        </w:rPr>
+        <w:t xml:space="preserve"> </w:t>
+      </w:r>
+      <w:r>
+        <w:rPr>
+          <w:rFonts w:ascii="Arial" w:hAnsi="Arial" w:cs="Arial"/>
+        </w:rPr>
+        <w:t xml:space="preserve">Alistair Cockburn, http://members.aol.com/acockburn/papers/uctempla.htm, accessed </w:t>
+      </w:r>
+      <w:r>
+        <w:rPr>
+          <w:rFonts w:ascii="Arial" w:hAnsi="Arial" w:cs="Arial"/>
+        </w:rPr>
+        <w:t>1/17</w:t>
+      </w:r>
+      <w:r>
+        <w:rPr>
+          <w:rFonts w:ascii="Arial" w:hAnsi="Arial" w:cs="Arial"/>
+        </w:rPr>
+        <w:t>/0</w:t>
+      </w:r>
+      <w:r>
+        <w:rPr>
+          <w:rFonts w:ascii="Arial" w:hAnsi="Arial" w:cs="Arial"/>
+        </w:rPr>
+        <w:t>8</w:t>
+      </w:r>
+      <w:r>
+        <w:rPr>
+          <w:rFonts w:ascii="Arial" w:hAnsi="Arial" w:cs="Arial"/>
+        </w:rPr>
+        <w:t>.</w:t>
       </w:r>
     </w:p>
     <w:p>
@@ -1494,21 +1552,16 @@
     </w:p>
     <w:p>
       <w:pPr>
-        <w:ind w:left="720"/>
-        <w:rPr>
-          <w:rFonts w:ascii="Arial" w:hAnsi="Arial" w:cs="Arial"/>
-        </w:rPr>
-      </w:pPr>
-      <w:bookmarkStart w:id="0" w:name="_GoBack"/>
-      <w:bookmarkEnd w:id="0"/>
-    </w:p>
-    <w:p>
-      <w:pPr>
-        <w:ind w:left="360"/>
-        <w:rPr>
-          <w:rFonts w:ascii="Arial" w:hAnsi="Arial" w:cs="Arial"/>
-        </w:rPr>
-      </w:pPr>
+        <w:rPr>
+          <w:rFonts w:ascii="Arial" w:hAnsi="Arial" w:cs="Arial"/>
+        </w:rPr>
+      </w:pPr>
+      <w:r>
+        <w:rPr>
+          <w:rFonts w:ascii="Arial" w:hAnsi="Arial" w:cs="Arial"/>
+        </w:rPr>
+        <w:br w:type="page"/>
+      </w:r>
     </w:p>
     <w:p>
       <w:pPr>
@@ -2490,96 +2543,17 @@
           <w:rFonts w:ascii="Arial" w:hAnsi="Arial" w:cs="Arial"/>
         </w:rPr>
       </w:pPr>
-    </w:p>
-    <w:p>
-      <w:pPr>
-        <w:rPr>
-          <w:rFonts w:ascii="Arial" w:hAnsi="Arial" w:cs="Arial"/>
-        </w:rPr>
-      </w:pPr>
-      <w:r>
-        <w:rPr>
-          <w:rFonts w:ascii="Arial" w:hAnsi="Arial" w:cs="Arial"/>
-        </w:rPr>
-        <w:t xml:space="preserve">(This template was adapted from </w:t>
-      </w:r>
-      <w:r>
-        <w:rPr>
-          <w:rFonts w:ascii="Arial" w:hAnsi="Arial" w:cs="Arial"/>
-          <w:i/>
-        </w:rPr>
-        <w:t>Basic Use Case Template</w:t>
-      </w:r>
-      <w:r>
-        <w:rPr>
-          <w:rFonts w:ascii="Arial" w:hAnsi="Arial" w:cs="Arial"/>
-          <w:b/>
-        </w:rPr>
-        <w:t xml:space="preserve">, </w:t>
-      </w:r>
-      <w:r>
-        <w:rPr>
-          <w:rFonts w:ascii="Arial" w:hAnsi="Arial" w:cs="Arial"/>
-        </w:rPr>
-        <w:t>by</w:t>
-      </w:r>
-      <w:r>
-        <w:rPr>
-          <w:rFonts w:ascii="Arial" w:hAnsi="Arial" w:cs="Arial"/>
-          <w:b/>
-          <w:i/>
-        </w:rPr>
-        <w:t xml:space="preserve"> </w:t>
-      </w:r>
-      <w:r>
-        <w:rPr>
-          <w:rFonts w:ascii="Arial" w:hAnsi="Arial" w:cs="Arial"/>
-        </w:rPr>
-        <w:t xml:space="preserve">Alistair Cockburn, http://members.aol.com/acockburn/papers/uctempla.htm, accessed </w:t>
-      </w:r>
-      <w:r>
-        <w:rPr>
-          <w:rFonts w:ascii="Arial" w:hAnsi="Arial" w:cs="Arial"/>
-        </w:rPr>
-        <w:t>1/17</w:t>
-      </w:r>
-      <w:r>
-        <w:rPr>
-          <w:rFonts w:ascii="Arial" w:hAnsi="Arial" w:cs="Arial"/>
-        </w:rPr>
-        <w:t>/0</w:t>
-      </w:r>
-      <w:r>
-        <w:rPr>
-          <w:rFonts w:ascii="Arial" w:hAnsi="Arial" w:cs="Arial"/>
-        </w:rPr>
-        <w:t>8</w:t>
-      </w:r>
-      <w:r>
-        <w:rPr>
-          <w:rFonts w:ascii="Arial" w:hAnsi="Arial" w:cs="Arial"/>
-        </w:rPr>
-        <w:t>.)</w:t>
-      </w:r>
-    </w:p>
-    <w:p>
-      <w:pPr>
-        <w:rPr>
-          <w:rFonts w:ascii="Arial" w:hAnsi="Arial" w:cs="Arial"/>
-        </w:rPr>
-      </w:pPr>
-      <w:r>
-        <w:rPr>
-          <w:rFonts w:ascii="Arial" w:hAnsi="Arial" w:cs="Arial"/>
-        </w:rPr>
-        <w:br/>
-      </w:r>
-    </w:p>
-    <w:p>
-      <w:pPr>
-        <w:rPr>
-          <w:rFonts w:ascii="Arial" w:hAnsi="Arial" w:cs="Arial"/>
-          <w:b/>
+      <w:r>
+        <w:rPr>
+          <w:rFonts w:ascii="Arial" w:hAnsi="Arial" w:cs="Arial"/>
+        </w:rPr>
+        <w:br w:type="page"/>
+      </w:r>
+    </w:p>
+    <w:p>
+      <w:pPr>
+        <w:rPr>
+          <w:rFonts w:ascii="Arial" w:hAnsi="Arial" w:cs="Arial"/>
         </w:rPr>
       </w:pPr>
       <w:r>
@@ -2962,6 +2936,19 @@
           <w:rFonts w:ascii="Arial" w:hAnsi="Arial" w:cs="Arial"/>
         </w:rPr>
       </w:pPr>
+    </w:p>
+    <w:p>
+      <w:pPr>
+        <w:rPr>
+          <w:rFonts w:ascii="Arial" w:hAnsi="Arial" w:cs="Arial"/>
+        </w:rPr>
+      </w:pPr>
+      <w:r>
+        <w:rPr>
+          <w:rFonts w:ascii="Arial" w:hAnsi="Arial" w:cs="Arial"/>
+        </w:rPr>
+        <w:br w:type="page"/>
+      </w:r>
     </w:p>
     <w:p>
       <w:pPr>
@@ -3490,6 +3477,19 @@
     </w:p>
     <w:p>
       <w:pPr>
+        <w:rPr>
+          <w:rFonts w:ascii="Arial" w:hAnsi="Arial" w:cs="Arial"/>
+        </w:rPr>
+      </w:pPr>
+      <w:r>
+        <w:rPr>
+          <w:rFonts w:ascii="Arial" w:hAnsi="Arial" w:cs="Arial"/>
+        </w:rPr>
+        <w:br w:type="page"/>
+      </w:r>
+    </w:p>
+    <w:p>
+      <w:pPr>
         <w:pStyle w:val="BodyTextIndent"/>
         <w:ind w:left="0"/>
         <w:rPr>
@@ -3497,6 +3497,8 @@
           <w:b/>
         </w:rPr>
       </w:pPr>
+      <w:bookmarkStart w:id="0" w:name="_GoBack"/>
+      <w:bookmarkEnd w:id="0"/>
       <w:r>
         <w:rPr>
           <w:rFonts w:ascii="Arial" w:hAnsi="Arial" w:cs="Arial"/>

</xml_diff>

<commit_message>
Formatting, Cover, TOC, Section 1, Section 3
</commit_message>
<xml_diff>
--- a/Documents/Technical Reports/TWIX_SRS.docx
+++ b/Documents/Technical Reports/TWIX_SRS.docx
@@ -68,7 +68,7 @@
     <w:p>
       <w:pPr>
         <w:pStyle w:val="Heading1"/>
-        <w:ind w:left="720"/>
+        <w:spacing w:line="276" w:lineRule="auto"/>
         <w:jc w:val="center"/>
         <w:rPr>
           <w:rFonts w:cs="Arial"/>
@@ -78,7 +78,204 @@
         <w:rPr>
           <w:rFonts w:cs="Arial"/>
         </w:rPr>
-        <w:t>System Requirements Specification Template</w:t>
+        <w:t>System Requirements Specification</w:t>
+      </w:r>
+      <w:r>
+        <w:rPr>
+          <w:rFonts w:cs="Arial"/>
+        </w:rPr>
+        <w:br/>
+      </w:r>
+      <w:r>
+        <w:rPr>
+          <w:rFonts w:cs="Arial"/>
+        </w:rPr>
+        <w:br/>
+      </w:r>
+      <w:r>
+        <w:rPr>
+          <w:rFonts w:cs="Arial"/>
+        </w:rPr>
+        <w:br/>
+      </w:r>
+      <w:r>
+        <w:rPr>
+          <w:rFonts w:cs="Arial"/>
+        </w:rPr>
+        <w:br/>
+        <w:t>Development Team:</w:t>
+      </w:r>
+      <w:r>
+        <w:rPr>
+          <w:rFonts w:cs="Arial"/>
+        </w:rPr>
+        <w:br/>
+      </w:r>
+      <w:r>
+        <w:rPr>
+          <w:rFonts w:cs="Arial"/>
+          <w:b w:val="0"/>
+        </w:rPr>
+        <w:t>“</w:t>
+      </w:r>
+      <w:r>
+        <w:rPr>
+          <w:rFonts w:cs="Arial"/>
+          <w:b w:val="0"/>
+        </w:rPr>
+        <w:t>Team Twix</w:t>
+      </w:r>
+      <w:r>
+        <w:rPr>
+          <w:rFonts w:cs="Arial"/>
+          <w:b w:val="0"/>
+        </w:rPr>
+        <w:t>”</w:t>
+      </w:r>
+      <w:r>
+        <w:rPr>
+          <w:rFonts w:cs="Arial"/>
+        </w:rPr>
+        <w:br/>
+      </w:r>
+      <w:r>
+        <w:rPr>
+          <w:rFonts w:cs="Arial"/>
+        </w:rPr>
+        <w:br/>
+        <w:t>System</w:t>
+      </w:r>
+      <w:r>
+        <w:rPr>
+          <w:rFonts w:cs="Arial"/>
+        </w:rPr>
+        <w:t xml:space="preserve"> Name</w:t>
+      </w:r>
+      <w:r>
+        <w:rPr>
+          <w:rFonts w:cs="Arial"/>
+        </w:rPr>
+        <w:t>:</w:t>
+      </w:r>
+      <w:r>
+        <w:rPr>
+          <w:rFonts w:cs="Arial"/>
+        </w:rPr>
+        <w:br/>
+      </w:r>
+      <w:r>
+        <w:rPr>
+          <w:rFonts w:cs="Arial"/>
+          <w:b w:val="0"/>
+        </w:rPr>
+        <w:t>Tailored Travel</w:t>
+      </w:r>
+      <w:r>
+        <w:rPr>
+          <w:rFonts w:cs="Arial"/>
+          <w:b w:val="0"/>
+        </w:rPr>
+        <w:t>s</w:t>
+      </w:r>
+      <w:r>
+        <w:rPr>
+          <w:rFonts w:cs="Arial"/>
+          <w:b w:val="0"/>
+        </w:rPr>
+        <w:br/>
+      </w:r>
+      <w:r>
+        <w:rPr>
+          <w:rFonts w:cs="Arial"/>
+          <w:b w:val="0"/>
+        </w:rPr>
+        <w:br/>
+      </w:r>
+      <w:r>
+        <w:rPr>
+          <w:rFonts w:cs="Arial"/>
+        </w:rPr>
+        <w:t>Supervisor:</w:t>
+      </w:r>
+      <w:r>
+        <w:rPr>
+          <w:rFonts w:cs="Arial"/>
+        </w:rPr>
+        <w:br/>
+      </w:r>
+      <w:r>
+        <w:rPr>
+          <w:rFonts w:cs="Arial"/>
+          <w:b w:val="0"/>
+        </w:rPr>
+        <w:t>Russ Cain</w:t>
+      </w:r>
+      <w:r>
+        <w:rPr>
+          <w:rFonts w:cs="Arial"/>
+          <w:b w:val="0"/>
+        </w:rPr>
+        <w:br/>
+      </w:r>
+      <w:r>
+        <w:rPr>
+          <w:rFonts w:cs="Arial"/>
+          <w:b w:val="0"/>
+        </w:rPr>
+        <w:br/>
+      </w:r>
+      <w:r>
+        <w:rPr>
+          <w:rFonts w:cs="Arial"/>
+        </w:rPr>
+        <w:t>Customer</w:t>
+      </w:r>
+      <w:r>
+        <w:rPr>
+          <w:rFonts w:cs="Arial"/>
+        </w:rPr>
+        <w:t>:</w:t>
+      </w:r>
+      <w:r>
+        <w:rPr>
+          <w:rFonts w:cs="Arial"/>
+        </w:rPr>
+        <w:br/>
+      </w:r>
+      <w:r>
+        <w:rPr>
+          <w:rFonts w:cs="Arial"/>
+          <w:b w:val="0"/>
+        </w:rPr>
+        <w:t>Piyush Godbole</w:t>
+      </w:r>
+      <w:r>
+        <w:rPr>
+          <w:rFonts w:cs="Arial"/>
+          <w:b w:val="0"/>
+        </w:rPr>
+        <w:br/>
+      </w:r>
+    </w:p>
+    <w:p/>
+    <w:p>
+      <w:pPr>
+        <w:rPr>
+          <w:rFonts w:ascii="Arial" w:hAnsi="Arial" w:cs="Arial"/>
+        </w:rPr>
+      </w:pPr>
+    </w:p>
+    <w:p>
+      <w:pPr>
+        <w:rPr>
+          <w:rFonts w:ascii="Arial" w:hAnsi="Arial" w:cs="Arial"/>
+        </w:rPr>
+      </w:pPr>
+      <w:r>
+        <w:rPr>
+          <w:rFonts w:ascii="Arial" w:hAnsi="Arial" w:cs="Arial"/>
+        </w:rPr>
+        <w:br w:type="page"/>
       </w:r>
     </w:p>
     <w:p>
@@ -88,274 +285,18 @@
           <w:rFonts w:ascii="Arial" w:hAnsi="Arial" w:cs="Arial"/>
         </w:rPr>
       </w:pPr>
-    </w:p>
-    <w:p>
-      <w:pPr>
-        <w:rPr>
-          <w:rFonts w:ascii="Arial" w:hAnsi="Arial" w:cs="Arial"/>
-        </w:rPr>
-      </w:pPr>
-    </w:p>
-    <w:p>
-      <w:pPr>
-        <w:rPr>
-          <w:rFonts w:ascii="Arial" w:hAnsi="Arial" w:cs="Arial"/>
-        </w:rPr>
-      </w:pPr>
-    </w:p>
-    <w:p>
-      <w:pPr>
-        <w:rPr>
-          <w:rFonts w:ascii="Arial" w:hAnsi="Arial" w:cs="Arial"/>
-        </w:rPr>
-      </w:pPr>
-      <w:r>
-        <w:rPr>
-          <w:rFonts w:ascii="Arial" w:hAnsi="Arial" w:cs="Arial"/>
-        </w:rPr>
-        <w:t>Writing</w:t>
-      </w:r>
-      <w:r>
-        <w:rPr>
-          <w:rFonts w:ascii="Arial" w:hAnsi="Arial" w:cs="Arial"/>
-        </w:rPr>
-        <w:t xml:space="preserve"> Instructions</w:t>
-      </w:r>
-    </w:p>
-    <w:p>
-      <w:pPr>
-        <w:rPr>
-          <w:rFonts w:ascii="Arial" w:hAnsi="Arial" w:cs="Arial"/>
-        </w:rPr>
-      </w:pPr>
-    </w:p>
-    <w:p>
-      <w:pPr>
-        <w:ind w:left="360"/>
-        <w:rPr>
-          <w:rFonts w:ascii="Arial" w:hAnsi="Arial" w:cs="Arial"/>
-        </w:rPr>
-      </w:pPr>
-      <w:r>
-        <w:rPr>
-          <w:rFonts w:ascii="Arial" w:hAnsi="Arial" w:cs="Arial"/>
-        </w:rPr>
-        <w:t>Do not have anything the Software Quality Assurance Organization could call a defect.</w:t>
-      </w:r>
-    </w:p>
-    <w:p>
-      <w:pPr>
-        <w:rPr>
-          <w:rFonts w:ascii="Arial" w:hAnsi="Arial" w:cs="Arial"/>
-        </w:rPr>
-      </w:pPr>
-    </w:p>
-    <w:p>
-      <w:pPr>
-        <w:rPr>
-          <w:rFonts w:ascii="Arial" w:hAnsi="Arial" w:cs="Arial"/>
-        </w:rPr>
-      </w:pPr>
-    </w:p>
-    <w:p>
-      <w:pPr>
-        <w:rPr>
-          <w:rFonts w:ascii="Arial" w:hAnsi="Arial" w:cs="Arial"/>
-        </w:rPr>
-      </w:pPr>
-      <w:r>
-        <w:rPr>
-          <w:rFonts w:ascii="Arial" w:hAnsi="Arial" w:cs="Arial"/>
-        </w:rPr>
-        <w:t>Be sure that your document is</w:t>
-      </w:r>
-    </w:p>
-    <w:p>
-      <w:pPr>
-        <w:rPr>
-          <w:rFonts w:ascii="Arial" w:hAnsi="Arial" w:cs="Arial"/>
-        </w:rPr>
-      </w:pPr>
-    </w:p>
-    <w:p>
-      <w:pPr>
-        <w:numPr>
-          <w:ilvl w:val="0"/>
-          <w:numId w:val="1"/>
-        </w:numPr>
-        <w:spacing w:before="100" w:after="100"/>
-        <w:rPr>
-          <w:rFonts w:ascii="Arial" w:hAnsi="Arial" w:cs="Arial"/>
-        </w:rPr>
-      </w:pPr>
-      <w:r>
-        <w:rPr>
-          <w:rFonts w:ascii="Arial" w:hAnsi="Arial" w:cs="Arial"/>
-        </w:rPr>
-        <w:t>Compl</w:t>
-      </w:r>
-      <w:r>
-        <w:rPr>
-          <w:rFonts w:ascii="Arial" w:hAnsi="Arial" w:cs="Arial"/>
-        </w:rPr>
-        <w:t>ete - No information is missing.</w:t>
-      </w:r>
-    </w:p>
-    <w:p>
-      <w:pPr>
-        <w:numPr>
-          <w:ilvl w:val="0"/>
-          <w:numId w:val="1"/>
-        </w:numPr>
-        <w:spacing w:before="100" w:after="100"/>
-        <w:rPr>
-          <w:rFonts w:ascii="Arial" w:hAnsi="Arial" w:cs="Arial"/>
-        </w:rPr>
-      </w:pPr>
-      <w:r>
-        <w:rPr>
-          <w:rFonts w:ascii="Arial" w:hAnsi="Arial" w:cs="Arial"/>
-        </w:rPr>
-        <w:t>Clear - Every sentence's meaning must be clear to all parties</w:t>
-      </w:r>
-      <w:r>
-        <w:rPr>
-          <w:rFonts w:ascii="Arial" w:hAnsi="Arial" w:cs="Arial"/>
-        </w:rPr>
-        <w:t>.</w:t>
-      </w:r>
-    </w:p>
-    <w:p>
-      <w:pPr>
-        <w:numPr>
-          <w:ilvl w:val="0"/>
-          <w:numId w:val="1"/>
-        </w:numPr>
-        <w:spacing w:before="100" w:after="100"/>
-        <w:rPr>
-          <w:rFonts w:ascii="Arial" w:hAnsi="Arial" w:cs="Arial"/>
-        </w:rPr>
-      </w:pPr>
-      <w:r>
-        <w:rPr>
-          <w:rFonts w:ascii="Arial" w:hAnsi="Arial" w:cs="Arial"/>
-        </w:rPr>
-        <w:t>Consistent – The writing style and notation is consistent throughout the document and the document d</w:t>
-      </w:r>
-      <w:r>
-        <w:rPr>
-          <w:rFonts w:ascii="Arial" w:hAnsi="Arial" w:cs="Arial"/>
-        </w:rPr>
-        <w:t>oes not contradict itself.</w:t>
-      </w:r>
-    </w:p>
-    <w:p>
-      <w:pPr>
-        <w:spacing w:before="100" w:after="100"/>
-        <w:ind w:left="360"/>
-        <w:rPr>
-          <w:rFonts w:ascii="Arial" w:hAnsi="Arial" w:cs="Arial"/>
-        </w:rPr>
-      </w:pPr>
-      <w:r>
-        <w:rPr>
-          <w:rFonts w:ascii="Arial" w:hAnsi="Arial" w:cs="Arial"/>
-        </w:rPr>
+      <w:r>
+        <w:rPr>
+          <w:rFonts w:ascii="Arial" w:hAnsi="Arial" w:cs="Arial"/>
+        </w:rPr>
+        <w:lastRenderedPageBreak/>
         <w:t xml:space="preserve"> </w:t>
       </w:r>
-    </w:p>
-    <w:p>
-      <w:pPr>
-        <w:rPr>
-          <w:rFonts w:ascii="Arial" w:hAnsi="Arial" w:cs="Arial"/>
-        </w:rPr>
-      </w:pPr>
-    </w:p>
-    <w:p>
-      <w:pPr>
-        <w:rPr>
-          <w:rFonts w:ascii="Arial" w:hAnsi="Arial" w:cs="Arial"/>
-        </w:rPr>
-      </w:pPr>
-    </w:p>
-    <w:p>
-      <w:pPr>
-        <w:rPr>
-          <w:rFonts w:ascii="Arial" w:hAnsi="Arial" w:cs="Arial"/>
-        </w:rPr>
-      </w:pPr>
-      <w:r>
-        <w:rPr>
-          <w:rFonts w:ascii="Arial" w:hAnsi="Arial" w:cs="Arial"/>
-        </w:rPr>
-        <w:t xml:space="preserve">Remember that you are required to do a </w:t>
-      </w:r>
-      <w:r>
-        <w:rPr>
-          <w:rFonts w:ascii="Arial" w:hAnsi="Arial" w:cs="Arial"/>
-        </w:rPr>
-        <w:t>team</w:t>
-      </w:r>
-      <w:r>
-        <w:rPr>
-          <w:rFonts w:ascii="Arial" w:hAnsi="Arial" w:cs="Arial"/>
-        </w:rPr>
-        <w:t xml:space="preserve"> review of this document.</w:t>
-      </w:r>
-    </w:p>
-    <w:p>
-      <w:pPr>
-        <w:rPr>
-          <w:rFonts w:ascii="Arial" w:hAnsi="Arial" w:cs="Arial"/>
-        </w:rPr>
-      </w:pPr>
-    </w:p>
-    <w:p>
-      <w:pPr>
-        <w:pStyle w:val="NormalWeb"/>
-        <w:rPr>
-          <w:rFonts w:ascii="Arial" w:hAnsi="Arial" w:cs="Arial"/>
-        </w:rPr>
-      </w:pPr>
-      <w:r>
-        <w:rPr>
-          <w:rFonts w:ascii="Arial" w:hAnsi="Arial" w:cs="Arial"/>
-        </w:rPr>
-        <w:t xml:space="preserve">When you think you are done with the SRS, ask yourself, "Could someone who was not part of the development of this SRS </w:t>
-      </w:r>
-      <w:r>
-        <w:rPr>
-          <w:rFonts w:ascii="Arial" w:hAnsi="Arial" w:cs="Arial"/>
-        </w:rPr>
-        <w:t>design the system?”</w:t>
-      </w:r>
-    </w:p>
-    <w:p>
-      <w:pPr>
-        <w:pStyle w:val="NormalWeb"/>
-        <w:rPr>
-          <w:rFonts w:ascii="Arial" w:hAnsi="Arial" w:cs="Arial"/>
-        </w:rPr>
-      </w:pPr>
-    </w:p>
-    <w:p>
-      <w:pPr>
-        <w:rPr>
-          <w:rFonts w:ascii="Arial" w:hAnsi="Arial" w:cs="Arial"/>
-        </w:rPr>
-      </w:pPr>
-    </w:p>
-    <w:p>
-      <w:pPr>
-        <w:rPr>
-          <w:rFonts w:ascii="Arial" w:hAnsi="Arial" w:cs="Arial"/>
-        </w:rPr>
-      </w:pPr>
-      <w:r>
-        <w:rPr>
-          <w:rFonts w:ascii="Arial" w:hAnsi="Arial" w:cs="Arial"/>
-        </w:rPr>
-        <w:br w:type="page"/>
+      <w:r>
+        <w:rPr>
+          <w:rFonts w:ascii="Arial" w:hAnsi="Arial" w:cs="Arial"/>
+        </w:rPr>
+        <w:t>Team Twix’s Tailored Travels</w:t>
       </w:r>
     </w:p>
     <w:p>
@@ -369,20 +310,7 @@
         <w:rPr>
           <w:rFonts w:ascii="Arial" w:hAnsi="Arial" w:cs="Arial"/>
         </w:rPr>
-        <w:lastRenderedPageBreak/>
-        <w:t xml:space="preserve"> [Put </w:t>
-      </w:r>
-      <w:r>
-        <w:rPr>
-          <w:rFonts w:ascii="Arial" w:hAnsi="Arial" w:cs="Arial"/>
-        </w:rPr>
-        <w:t xml:space="preserve">team company name and </w:t>
-      </w:r>
-      <w:r>
-        <w:rPr>
-          <w:rFonts w:ascii="Arial" w:hAnsi="Arial" w:cs="Arial"/>
-        </w:rPr>
-        <w:t>product name here]</w:t>
+        <w:t>System Requirements Specification</w:t>
       </w:r>
     </w:p>
     <w:p>
@@ -392,27 +320,6 @@
           <w:rFonts w:ascii="Arial" w:hAnsi="Arial" w:cs="Arial"/>
         </w:rPr>
       </w:pPr>
-      <w:r>
-        <w:rPr>
-          <w:rFonts w:ascii="Arial" w:hAnsi="Arial" w:cs="Arial"/>
-        </w:rPr>
-        <w:t>System Requirements Specification</w:t>
-      </w:r>
-    </w:p>
-    <w:p>
-      <w:pPr>
-        <w:jc w:val="center"/>
-        <w:rPr>
-          <w:rFonts w:ascii="Arial" w:hAnsi="Arial" w:cs="Arial"/>
-        </w:rPr>
-      </w:pPr>
-    </w:p>
-    <w:p>
-      <w:pPr>
-        <w:rPr>
-          <w:rFonts w:ascii="Arial" w:hAnsi="Arial" w:cs="Arial"/>
-        </w:rPr>
-      </w:pPr>
     </w:p>
     <w:p>
       <w:pPr>
@@ -549,6 +456,9 @@
     <w:p>
       <w:pPr>
         <w:pStyle w:val="Heading2"/>
+        <w:tabs>
+          <w:tab w:val="left" w:pos="8190"/>
+        </w:tabs>
         <w:rPr>
           <w:rFonts w:ascii="Arial" w:hAnsi="Arial" w:cs="Arial"/>
           <w:b w:val="0"/>
@@ -561,9 +471,20 @@
         </w:rPr>
         <w:t>1.  Introduction</w:t>
       </w:r>
-    </w:p>
-    <w:p>
-      <w:pPr>
+      <w:r>
+        <w:rPr>
+          <w:rFonts w:ascii="Arial" w:hAnsi="Arial" w:cs="Arial"/>
+          <w:b w:val="0"/>
+        </w:rPr>
+        <w:tab/>
+        <w:t>4</w:t>
+      </w:r>
+    </w:p>
+    <w:p>
+      <w:pPr>
+        <w:tabs>
+          <w:tab w:val="left" w:pos="8190"/>
+        </w:tabs>
         <w:rPr>
           <w:rFonts w:ascii="Arial" w:hAnsi="Arial" w:cs="Arial"/>
         </w:rPr>
@@ -575,6 +496,10 @@
           <w:ilvl w:val="1"/>
           <w:numId w:val="3"/>
         </w:numPr>
+        <w:tabs>
+          <w:tab w:val="clear" w:pos="1140"/>
+          <w:tab w:val="left" w:pos="8190"/>
+        </w:tabs>
         <w:rPr>
           <w:rFonts w:ascii="Arial" w:hAnsi="Arial" w:cs="Arial"/>
         </w:rPr>
@@ -584,6 +509,12 @@
           <w:rFonts w:ascii="Arial" w:hAnsi="Arial" w:cs="Arial"/>
         </w:rPr>
         <w:t>Purpose of This Document</w:t>
+      </w:r>
+      <w:r>
+        <w:rPr>
+          <w:rFonts w:ascii="Arial" w:hAnsi="Arial" w:cs="Arial"/>
+        </w:rPr>
+        <w:tab/>
       </w:r>
     </w:p>
     <w:p>
@@ -592,6 +523,9 @@
           <w:ilvl w:val="1"/>
           <w:numId w:val="3"/>
         </w:numPr>
+        <w:tabs>
+          <w:tab w:val="left" w:pos="8190"/>
+        </w:tabs>
         <w:rPr>
           <w:rFonts w:ascii="Arial" w:hAnsi="Arial" w:cs="Arial"/>
         </w:rPr>
@@ -601,6 +535,12 @@
           <w:rFonts w:ascii="Arial" w:hAnsi="Arial" w:cs="Arial"/>
         </w:rPr>
         <w:t>References</w:t>
+      </w:r>
+      <w:r>
+        <w:rPr>
+          <w:rFonts w:ascii="Arial" w:hAnsi="Arial" w:cs="Arial"/>
+        </w:rPr>
+        <w:tab/>
       </w:r>
     </w:p>
     <w:p>
@@ -609,6 +549,9 @@
           <w:ilvl w:val="1"/>
           <w:numId w:val="3"/>
         </w:numPr>
+        <w:tabs>
+          <w:tab w:val="left" w:pos="8190"/>
+        </w:tabs>
         <w:rPr>
           <w:rFonts w:ascii="Arial" w:hAnsi="Arial" w:cs="Arial"/>
         </w:rPr>
@@ -618,6 +561,12 @@
           <w:rFonts w:ascii="Arial" w:hAnsi="Arial" w:cs="Arial"/>
         </w:rPr>
         <w:t>Purpose of the Product</w:t>
+      </w:r>
+      <w:r>
+        <w:rPr>
+          <w:rFonts w:ascii="Arial" w:hAnsi="Arial" w:cs="Arial"/>
+        </w:rPr>
+        <w:tab/>
       </w:r>
     </w:p>
     <w:p>
@@ -626,6 +575,9 @@
           <w:ilvl w:val="1"/>
           <w:numId w:val="3"/>
         </w:numPr>
+        <w:tabs>
+          <w:tab w:val="left" w:pos="8190"/>
+        </w:tabs>
         <w:rPr>
           <w:rFonts w:ascii="Arial" w:hAnsi="Arial" w:cs="Arial"/>
         </w:rPr>
@@ -636,23 +588,39 @@
         </w:rPr>
         <w:t>Product Scope</w:t>
       </w:r>
-    </w:p>
-    <w:p>
-      <w:pPr>
-        <w:rPr>
-          <w:rFonts w:ascii="Arial" w:hAnsi="Arial" w:cs="Arial"/>
-        </w:rPr>
-      </w:pPr>
-    </w:p>
-    <w:p>
-      <w:pPr>
-        <w:rPr>
-          <w:rFonts w:ascii="Arial" w:hAnsi="Arial" w:cs="Arial"/>
-        </w:rPr>
-      </w:pPr>
-    </w:p>
-    <w:p>
-      <w:pPr>
+      <w:r>
+        <w:rPr>
+          <w:rFonts w:ascii="Arial" w:hAnsi="Arial" w:cs="Arial"/>
+        </w:rPr>
+        <w:tab/>
+        <w:t>5</w:t>
+      </w:r>
+    </w:p>
+    <w:p>
+      <w:pPr>
+        <w:tabs>
+          <w:tab w:val="left" w:pos="8190"/>
+        </w:tabs>
+        <w:rPr>
+          <w:rFonts w:ascii="Arial" w:hAnsi="Arial" w:cs="Arial"/>
+        </w:rPr>
+      </w:pPr>
+    </w:p>
+    <w:p>
+      <w:pPr>
+        <w:tabs>
+          <w:tab w:val="left" w:pos="8190"/>
+        </w:tabs>
+        <w:rPr>
+          <w:rFonts w:ascii="Arial" w:hAnsi="Arial" w:cs="Arial"/>
+        </w:rPr>
+      </w:pPr>
+    </w:p>
+    <w:p>
+      <w:pPr>
+        <w:tabs>
+          <w:tab w:val="left" w:pos="8190"/>
+        </w:tabs>
         <w:rPr>
           <w:rFonts w:ascii="Arial" w:hAnsi="Arial" w:cs="Arial"/>
         </w:rPr>
@@ -663,23 +631,41 @@
         </w:rPr>
         <w:t>2.  Functional Requirements</w:t>
       </w:r>
-    </w:p>
-    <w:p>
-      <w:pPr>
-        <w:rPr>
-          <w:rFonts w:ascii="Arial" w:hAnsi="Arial" w:cs="Arial"/>
-        </w:rPr>
-      </w:pPr>
-    </w:p>
-    <w:p>
-      <w:pPr>
-        <w:rPr>
-          <w:rFonts w:ascii="Arial" w:hAnsi="Arial" w:cs="Arial"/>
-        </w:rPr>
-      </w:pPr>
-    </w:p>
-    <w:p>
-      <w:pPr>
+      <w:r>
+        <w:rPr>
+          <w:rFonts w:ascii="Arial" w:hAnsi="Arial" w:cs="Arial"/>
+        </w:rPr>
+        <w:tab/>
+        <w:t>6</w:t>
+      </w:r>
+    </w:p>
+    <w:p>
+      <w:pPr>
+        <w:tabs>
+          <w:tab w:val="left" w:pos="8190"/>
+        </w:tabs>
+        <w:rPr>
+          <w:rFonts w:ascii="Arial" w:hAnsi="Arial" w:cs="Arial"/>
+        </w:rPr>
+      </w:pPr>
+      <w:bookmarkStart w:id="0" w:name="_GoBack"/>
+      <w:bookmarkEnd w:id="0"/>
+    </w:p>
+    <w:p>
+      <w:pPr>
+        <w:tabs>
+          <w:tab w:val="left" w:pos="8190"/>
+        </w:tabs>
+        <w:rPr>
+          <w:rFonts w:ascii="Arial" w:hAnsi="Arial" w:cs="Arial"/>
+        </w:rPr>
+      </w:pPr>
+    </w:p>
+    <w:p>
+      <w:pPr>
+        <w:tabs>
+          <w:tab w:val="left" w:pos="8190"/>
+        </w:tabs>
         <w:rPr>
           <w:rFonts w:ascii="Arial" w:hAnsi="Arial" w:cs="Arial"/>
         </w:rPr>
@@ -690,16 +676,29 @@
         </w:rPr>
         <w:t>3.  Non-Functional Requirements</w:t>
       </w:r>
-    </w:p>
-    <w:p>
-      <w:pPr>
-        <w:rPr>
-          <w:rFonts w:ascii="Arial" w:hAnsi="Arial" w:cs="Arial"/>
-        </w:rPr>
-      </w:pPr>
-    </w:p>
-    <w:p>
-      <w:pPr>
+      <w:r>
+        <w:rPr>
+          <w:rFonts w:ascii="Arial" w:hAnsi="Arial" w:cs="Arial"/>
+        </w:rPr>
+        <w:tab/>
+        <w:t>7</w:t>
+      </w:r>
+    </w:p>
+    <w:p>
+      <w:pPr>
+        <w:tabs>
+          <w:tab w:val="left" w:pos="8190"/>
+        </w:tabs>
+        <w:rPr>
+          <w:rFonts w:ascii="Arial" w:hAnsi="Arial" w:cs="Arial"/>
+        </w:rPr>
+      </w:pPr>
+    </w:p>
+    <w:p>
+      <w:pPr>
+        <w:tabs>
+          <w:tab w:val="left" w:pos="8190"/>
+        </w:tabs>
         <w:ind w:firstLine="720"/>
         <w:rPr>
           <w:rFonts w:ascii="Arial" w:hAnsi="Arial" w:cs="Arial"/>
@@ -711,9 +710,18 @@
         </w:rPr>
         <w:t>3.1 Customer Constraints</w:t>
       </w:r>
-    </w:p>
-    <w:p>
-      <w:pPr>
+      <w:r>
+        <w:rPr>
+          <w:rFonts w:ascii="Arial" w:hAnsi="Arial" w:cs="Arial"/>
+        </w:rPr>
+        <w:tab/>
+      </w:r>
+    </w:p>
+    <w:p>
+      <w:pPr>
+        <w:tabs>
+          <w:tab w:val="left" w:pos="8190"/>
+        </w:tabs>
         <w:ind w:firstLine="720"/>
         <w:rPr>
           <w:rFonts w:ascii="Arial" w:hAnsi="Arial" w:cs="Arial"/>
@@ -725,9 +733,18 @@
         </w:rPr>
         <w:t>3.2 External Interfaces</w:t>
       </w:r>
-    </w:p>
-    <w:p>
-      <w:pPr>
+      <w:r>
+        <w:rPr>
+          <w:rFonts w:ascii="Arial" w:hAnsi="Arial" w:cs="Arial"/>
+        </w:rPr>
+        <w:tab/>
+      </w:r>
+    </w:p>
+    <w:p>
+      <w:pPr>
+        <w:tabs>
+          <w:tab w:val="left" w:pos="8190"/>
+        </w:tabs>
         <w:ind w:firstLine="720"/>
         <w:rPr>
           <w:rFonts w:ascii="Arial" w:hAnsi="Arial" w:cs="Arial"/>
@@ -745,23 +762,38 @@
         </w:rPr>
         <w:t xml:space="preserve"> Other</w:t>
       </w:r>
-    </w:p>
-    <w:p>
-      <w:pPr>
-        <w:rPr>
-          <w:rFonts w:ascii="Arial" w:hAnsi="Arial" w:cs="Arial"/>
-        </w:rPr>
-      </w:pPr>
-    </w:p>
-    <w:p>
-      <w:pPr>
-        <w:rPr>
-          <w:rFonts w:ascii="Arial" w:hAnsi="Arial" w:cs="Arial"/>
-        </w:rPr>
-      </w:pPr>
-    </w:p>
-    <w:p>
-      <w:pPr>
+      <w:r>
+        <w:rPr>
+          <w:rFonts w:ascii="Arial" w:hAnsi="Arial" w:cs="Arial"/>
+        </w:rPr>
+        <w:tab/>
+      </w:r>
+    </w:p>
+    <w:p>
+      <w:pPr>
+        <w:tabs>
+          <w:tab w:val="left" w:pos="8190"/>
+        </w:tabs>
+        <w:rPr>
+          <w:rFonts w:ascii="Arial" w:hAnsi="Arial" w:cs="Arial"/>
+        </w:rPr>
+      </w:pPr>
+    </w:p>
+    <w:p>
+      <w:pPr>
+        <w:tabs>
+          <w:tab w:val="left" w:pos="8190"/>
+        </w:tabs>
+        <w:rPr>
+          <w:rFonts w:ascii="Arial" w:hAnsi="Arial" w:cs="Arial"/>
+        </w:rPr>
+      </w:pPr>
+    </w:p>
+    <w:p>
+      <w:pPr>
+        <w:tabs>
+          <w:tab w:val="left" w:pos="8190"/>
+        </w:tabs>
         <w:rPr>
           <w:rFonts w:ascii="Arial" w:hAnsi="Arial" w:cs="Arial"/>
         </w:rPr>
@@ -778,23 +810,39 @@
         </w:rPr>
         <w:t>.  Deliverables</w:t>
       </w:r>
-    </w:p>
-    <w:p>
-      <w:pPr>
-        <w:rPr>
-          <w:rFonts w:ascii="Arial" w:hAnsi="Arial" w:cs="Arial"/>
-        </w:rPr>
-      </w:pPr>
-    </w:p>
-    <w:p>
-      <w:pPr>
-        <w:rPr>
-          <w:rFonts w:ascii="Arial" w:hAnsi="Arial" w:cs="Arial"/>
-        </w:rPr>
-      </w:pPr>
-    </w:p>
-    <w:p>
-      <w:pPr>
+      <w:r>
+        <w:rPr>
+          <w:rFonts w:ascii="Arial" w:hAnsi="Arial" w:cs="Arial"/>
+        </w:rPr>
+        <w:tab/>
+        <w:t>8</w:t>
+      </w:r>
+    </w:p>
+    <w:p>
+      <w:pPr>
+        <w:tabs>
+          <w:tab w:val="left" w:pos="8190"/>
+        </w:tabs>
+        <w:rPr>
+          <w:rFonts w:ascii="Arial" w:hAnsi="Arial" w:cs="Arial"/>
+        </w:rPr>
+      </w:pPr>
+    </w:p>
+    <w:p>
+      <w:pPr>
+        <w:tabs>
+          <w:tab w:val="left" w:pos="8190"/>
+        </w:tabs>
+        <w:rPr>
+          <w:rFonts w:ascii="Arial" w:hAnsi="Arial" w:cs="Arial"/>
+        </w:rPr>
+      </w:pPr>
+    </w:p>
+    <w:p>
+      <w:pPr>
+        <w:tabs>
+          <w:tab w:val="left" w:pos="8190"/>
+        </w:tabs>
         <w:rPr>
           <w:rFonts w:ascii="Arial" w:hAnsi="Arial" w:cs="Arial"/>
         </w:rPr>
@@ -811,16 +859,29 @@
         </w:rPr>
         <w:t>.  Open Issues</w:t>
       </w:r>
-    </w:p>
-    <w:p>
-      <w:pPr>
-        <w:rPr>
-          <w:rFonts w:ascii="Arial" w:hAnsi="Arial" w:cs="Arial"/>
-        </w:rPr>
-      </w:pPr>
-    </w:p>
-    <w:p>
-      <w:pPr>
+      <w:r>
+        <w:rPr>
+          <w:rFonts w:ascii="Arial" w:hAnsi="Arial" w:cs="Arial"/>
+        </w:rPr>
+        <w:tab/>
+        <w:t>9</w:t>
+      </w:r>
+    </w:p>
+    <w:p>
+      <w:pPr>
+        <w:tabs>
+          <w:tab w:val="left" w:pos="8190"/>
+        </w:tabs>
+        <w:rPr>
+          <w:rFonts w:ascii="Arial" w:hAnsi="Arial" w:cs="Arial"/>
+        </w:rPr>
+      </w:pPr>
+    </w:p>
+    <w:p>
+      <w:pPr>
+        <w:tabs>
+          <w:tab w:val="left" w:pos="8190"/>
+        </w:tabs>
         <w:rPr>
           <w:rFonts w:ascii="Arial" w:hAnsi="Arial" w:cs="Arial"/>
         </w:rPr>
@@ -829,6 +890,9 @@
     <w:p>
       <w:pPr>
         <w:pStyle w:val="Heading2"/>
+        <w:tabs>
+          <w:tab w:val="left" w:pos="8190"/>
+        </w:tabs>
         <w:rPr>
           <w:rFonts w:ascii="Arial" w:hAnsi="Arial" w:cs="Arial"/>
           <w:b w:val="0"/>
@@ -853,14 +917,8 @@
           <w:rFonts w:ascii="Arial" w:hAnsi="Arial" w:cs="Arial"/>
           <w:b w:val="0"/>
         </w:rPr>
-        <w:t xml:space="preserve"> – </w:t>
-      </w:r>
-      <w:r>
-        <w:rPr>
-          <w:rFonts w:ascii="Arial" w:hAnsi="Arial" w:cs="Arial"/>
-          <w:b w:val="0"/>
-        </w:rPr>
-        <w:t>Team percent contribution, Team sign off, Customer acceptance</w:t>
+        <w:tab/>
+        <w:t>10</w:t>
       </w:r>
     </w:p>
     <w:p>
@@ -1107,9 +1165,15 @@
       <w:r>
         <w:rPr>
           <w:rFonts w:ascii="Arial" w:hAnsi="Arial" w:cs="Arial"/>
+        </w:rPr>
+        <w:t>1.</w:t>
+      </w:r>
+      <w:r>
+        <w:rPr>
+          <w:rFonts w:ascii="Arial" w:hAnsi="Arial" w:cs="Arial"/>
           <w:b w:val="0"/>
         </w:rPr>
-        <w:t xml:space="preserve">1.  </w:t>
+        <w:t xml:space="preserve">  </w:t>
       </w:r>
       <w:r>
         <w:rPr>
@@ -1135,20 +1199,6 @@
         <w:spacing w:before="0" w:after="0"/>
         <w:rPr>
           <w:rFonts w:ascii="Arial" w:hAnsi="Arial" w:cs="Arial"/>
-        </w:rPr>
-      </w:pPr>
-      <w:r>
-        <w:rPr>
-          <w:rFonts w:ascii="Arial" w:hAnsi="Arial" w:cs="Arial"/>
-        </w:rPr>
-        <w:t>Purpose of This Document</w:t>
-      </w:r>
-    </w:p>
-    <w:p>
-      <w:pPr>
-        <w:ind w:left="720"/>
-        <w:rPr>
-          <w:rFonts w:ascii="Arial" w:hAnsi="Arial" w:cs="Arial"/>
           <w:b/>
           <w:i/>
         </w:rPr>
@@ -1156,111 +1206,90 @@
       <w:r>
         <w:rPr>
           <w:rFonts w:ascii="Arial" w:hAnsi="Arial" w:cs="Arial"/>
+        </w:rPr>
+        <w:t>Purpose of This Document</w:t>
+      </w:r>
+    </w:p>
+    <w:p>
+      <w:pPr>
+        <w:ind w:firstLine="720"/>
+        <w:rPr>
+          <w:rFonts w:ascii="Arial" w:hAnsi="Arial" w:cs="Arial"/>
           <w:b/>
           <w:i/>
         </w:rPr>
-        <w:t xml:space="preserve">State the purpose of the document and </w:t>
-      </w:r>
+      </w:pPr>
+      <w:r>
+        <w:rPr>
+          <w:rFonts w:ascii="Arial" w:hAnsi="Arial" w:cs="Arial"/>
+        </w:rPr>
+        <w:t xml:space="preserve">Herein are detailed the requirements associated with the geo-plotting software requested by the customer. </w:t>
+      </w:r>
+      <w:r>
+        <w:rPr>
+          <w:rFonts w:ascii="Arial" w:hAnsi="Arial" w:cs="Arial"/>
+        </w:rPr>
+        <w:t xml:space="preserve">All functional requirements, defined as those that refer to a technical performance of the software, are detailed as use-cases in </w:t>
+      </w:r>
+      <w:r>
+        <w:rPr>
+          <w:rFonts w:ascii="Arial" w:hAnsi="Arial" w:cs="Arial"/>
+          <w:i/>
+        </w:rPr>
+        <w:t>section 2</w:t>
+      </w:r>
+      <w:r>
+        <w:rPr>
+          <w:rFonts w:ascii="Arial" w:hAnsi="Arial" w:cs="Arial"/>
+        </w:rPr>
+        <w:t xml:space="preserve">. Non-functional requirements, being the remaining non-technical requirements, are detailed under a priority list in </w:t>
+      </w:r>
+      <w:r>
+        <w:rPr>
+          <w:rFonts w:ascii="Arial" w:hAnsi="Arial" w:cs="Arial"/>
+          <w:i/>
+        </w:rPr>
+        <w:t>section 3</w:t>
+      </w:r>
+      <w:r>
+        <w:rPr>
+          <w:rFonts w:ascii="Arial" w:hAnsi="Arial" w:cs="Arial"/>
+        </w:rPr>
+        <w:t>. Intended for general readership by those involved with the development</w:t>
+      </w:r>
+      <w:r>
+        <w:rPr>
+          <w:rFonts w:ascii="Arial" w:hAnsi="Arial" w:cs="Arial"/>
+        </w:rPr>
+        <w:t xml:space="preserve"> of</w:t>
+      </w:r>
+      <w:r>
+        <w:rPr>
+          <w:rFonts w:ascii="Arial" w:hAnsi="Arial" w:cs="Arial"/>
+        </w:rPr>
+        <w:t xml:space="preserve"> this project, this document will also list all intended deliverables to the customer in addition to an ongoing issues list.</w:t>
+      </w:r>
+    </w:p>
+    <w:p>
+      <w:pPr>
+        <w:ind w:firstLine="720"/>
+        <w:rPr>
+          <w:rFonts w:ascii="Arial" w:hAnsi="Arial" w:cs="Arial"/>
+        </w:rPr>
+      </w:pPr>
+    </w:p>
+    <w:p>
+      <w:pPr>
+        <w:ind w:firstLine="720"/>
+        <w:rPr>
+          <w:rFonts w:ascii="Arial" w:hAnsi="Arial" w:cs="Arial"/>
+        </w:rPr>
+      </w:pPr>
       <w:r>
         <w:rPr>
           <w:rFonts w:ascii="Arial" w:hAnsi="Arial" w:cs="Arial"/>
           <w:b/>
           <w:i/>
-          <w:u w:val="single"/>
-        </w:rPr>
-        <w:t>indicate the intended readership</w:t>
-      </w:r>
-      <w:r>
-        <w:rPr>
-          <w:rFonts w:ascii="Arial" w:hAnsi="Arial" w:cs="Arial"/>
-          <w:b/>
-          <w:i/>
-        </w:rPr>
-        <w:t>. Briefly summarize the content. [One substantial paragraph]</w:t>
-      </w:r>
-    </w:p>
-    <w:p>
-      <w:pPr>
-        <w:pStyle w:val="ListParagraph"/>
-        <w:ind w:left="400"/>
-        <w:rPr>
-          <w:rFonts w:ascii="Arial" w:hAnsi="Arial" w:cs="Arial"/>
-          <w:b/>
-          <w:i/>
-        </w:rPr>
-      </w:pPr>
-    </w:p>
-    <w:p>
-      <w:pPr>
-        <w:rPr>
-          <w:rFonts w:ascii="Arial" w:hAnsi="Arial" w:cs="Arial"/>
-          <w:b/>
-          <w:i/>
-        </w:rPr>
-      </w:pPr>
-      <w:r>
-        <w:rPr>
-          <w:rFonts w:ascii="Arial" w:hAnsi="Arial" w:cs="Arial"/>
-        </w:rPr>
-        <w:tab/>
-      </w:r>
-      <w:r>
-        <w:rPr>
-          <w:rFonts w:ascii="Arial" w:hAnsi="Arial" w:cs="Arial"/>
-        </w:rPr>
-        <w:t xml:space="preserve">Herein are detailed the requirements associated with the geo-plotting software requested by the customer. </w:t>
-      </w:r>
-      <w:r>
-        <w:rPr>
-          <w:rFonts w:ascii="Arial" w:hAnsi="Arial" w:cs="Arial"/>
-        </w:rPr>
-        <w:t xml:space="preserve">All functional requirements, defined as those that refer to a technical performance of the software, are detailed as use-cases in </w:t>
-      </w:r>
-      <w:r>
-        <w:rPr>
-          <w:rFonts w:ascii="Arial" w:hAnsi="Arial" w:cs="Arial"/>
-          <w:i/>
-        </w:rPr>
-        <w:t>section 2</w:t>
-      </w:r>
-      <w:r>
-        <w:rPr>
-          <w:rFonts w:ascii="Arial" w:hAnsi="Arial" w:cs="Arial"/>
-        </w:rPr>
-        <w:t xml:space="preserve">. Non-functional requirements, being the remaining non-technical requirements, are detailed under a priority list in </w:t>
-      </w:r>
-      <w:r>
-        <w:rPr>
-          <w:rFonts w:ascii="Arial" w:hAnsi="Arial" w:cs="Arial"/>
-          <w:i/>
-        </w:rPr>
-        <w:t>section 3</w:t>
-      </w:r>
-      <w:r>
-        <w:rPr>
-          <w:rFonts w:ascii="Arial" w:hAnsi="Arial" w:cs="Arial"/>
-        </w:rPr>
-        <w:t>. Intended for general readership by those involved with the development with this project, this document will also list all intended deliverables to the customer in addition to an ongoing issues list.</w:t>
-      </w:r>
-    </w:p>
-    <w:p>
-      <w:pPr>
-        <w:ind w:firstLine="720"/>
-        <w:rPr>
-          <w:rFonts w:ascii="Arial" w:hAnsi="Arial" w:cs="Arial"/>
-        </w:rPr>
-      </w:pPr>
-    </w:p>
-    <w:p>
-      <w:pPr>
-        <w:ind w:firstLine="720"/>
-        <w:rPr>
-          <w:rFonts w:ascii="Arial" w:hAnsi="Arial" w:cs="Arial"/>
-        </w:rPr>
-      </w:pPr>
-      <w:r>
-        <w:rPr>
-          <w:rFonts w:ascii="Arial" w:hAnsi="Arial" w:cs="Arial"/>
         </w:rPr>
         <w:t>1.2</w:t>
       </w:r>
@@ -1395,13 +1424,23 @@
         <w:ind w:firstLine="720"/>
         <w:rPr>
           <w:rFonts w:ascii="Arial" w:hAnsi="Arial" w:cs="Arial"/>
-        </w:rPr>
-      </w:pPr>
-      <w:r>
-        <w:rPr>
-          <w:rFonts w:ascii="Arial" w:hAnsi="Arial" w:cs="Arial"/>
-        </w:rPr>
-        <w:t xml:space="preserve">1.3 </w:t>
+          <w:b/>
+          <w:i/>
+        </w:rPr>
+      </w:pPr>
+      <w:r>
+        <w:rPr>
+          <w:rFonts w:ascii="Arial" w:hAnsi="Arial" w:cs="Arial"/>
+          <w:b/>
+          <w:i/>
+        </w:rPr>
+        <w:t>1.3</w:t>
+      </w:r>
+      <w:r>
+        <w:rPr>
+          <w:rFonts w:ascii="Arial" w:hAnsi="Arial" w:cs="Arial"/>
+        </w:rPr>
+        <w:t xml:space="preserve"> </w:t>
       </w:r>
       <w:r>
         <w:rPr>
@@ -1416,19 +1455,46 @@
         <w:autoSpaceDE/>
         <w:autoSpaceDN/>
         <w:adjustRightInd/>
-        <w:rPr>
-          <w:rFonts w:ascii="Arial" w:hAnsi="Arial" w:cs="Arial"/>
-          <w:b/>
-          <w:i/>
-        </w:rPr>
-      </w:pPr>
-      <w:r>
-        <w:rPr>
-          <w:rFonts w:ascii="Arial" w:hAnsi="Arial" w:cs="Arial"/>
-          <w:b/>
-          <w:i/>
-        </w:rPr>
-        <w:t>This section provides a short description of the product end user’s work in its current state and the situation that triggered the need for your customer to request the product.  It describes the task(s) that the user wants to accomplish with the product and how the product will meet his/her needs. It is the product justification. [One to two substantial paragraphs]</w:t>
+        <w:ind w:left="0" w:firstLine="720"/>
+        <w:rPr>
+          <w:rFonts w:ascii="Arial" w:hAnsi="Arial" w:cs="Arial"/>
+        </w:rPr>
+      </w:pPr>
+      <w:r>
+        <w:rPr>
+          <w:rFonts w:ascii="Arial" w:hAnsi="Arial" w:cs="Arial"/>
+        </w:rPr>
+        <w:t>The software referred to by this document is being developed for the sole purpose of completing a class project at the University of Maryland, Baltimore County.</w:t>
+      </w:r>
+      <w:r>
+        <w:rPr>
+          <w:rFonts w:ascii="Arial" w:hAnsi="Arial" w:cs="Arial"/>
+        </w:rPr>
+        <w:t xml:space="preserve"> The software shall </w:t>
+      </w:r>
+      <w:r>
+        <w:rPr>
+          <w:rFonts w:ascii="Arial" w:hAnsi="Arial" w:cs="Arial"/>
+        </w:rPr>
+        <w:t xml:space="preserve">be used to plot the shortest possible land route from the user’s </w:t>
+      </w:r>
+      <w:r>
+        <w:rPr>
+          <w:rFonts w:ascii="Arial" w:hAnsi="Arial" w:cs="Arial"/>
+        </w:rPr>
+        <w:t xml:space="preserve">chosen </w:t>
+      </w:r>
+      <w:r>
+        <w:rPr>
+          <w:rFonts w:ascii="Arial" w:hAnsi="Arial" w:cs="Arial"/>
+        </w:rPr>
+        <w:t>location to a destinati</w:t>
+      </w:r>
+      <w:r>
+        <w:rPr>
+          <w:rFonts w:ascii="Arial" w:hAnsi="Arial" w:cs="Arial"/>
+        </w:rPr>
+        <w:t>on selected from a stored list, while visiting every non-selected waypoint in that same list. This route is to be plotted on Google Earth as a series of straight lines connecting the various locations. All users of this software must log in to a personal account in order to access this functionality. If registered as an administrator, the user will be presented with controls to add, remove and edit the list of waypoints.</w:t>
       </w:r>
     </w:p>
     <w:p>
@@ -1437,10 +1503,9 @@
         <w:autoSpaceDE/>
         <w:autoSpaceDN/>
         <w:adjustRightInd/>
-        <w:rPr>
-          <w:rFonts w:ascii="Arial" w:hAnsi="Arial" w:cs="Arial"/>
-          <w:b/>
-          <w:i/>
+        <w:ind w:left="0" w:firstLine="720"/>
+        <w:rPr>
+          <w:rFonts w:ascii="Arial" w:hAnsi="Arial" w:cs="Arial"/>
         </w:rPr>
       </w:pPr>
     </w:p>
@@ -1450,29 +1515,47 @@
         <w:autoSpaceDE/>
         <w:autoSpaceDN/>
         <w:adjustRightInd/>
-        <w:ind w:left="0"/>
-        <w:rPr>
-          <w:rFonts w:ascii="Arial" w:hAnsi="Arial" w:cs="Arial"/>
-        </w:rPr>
-      </w:pPr>
-      <w:r>
-        <w:rPr>
-          <w:rFonts w:ascii="Arial" w:hAnsi="Arial" w:cs="Arial"/>
-        </w:rPr>
-        <w:t>The software referred to by this document is being developed for the sole purpose of completing a class project at the University of Maryland, Baltimore County.</w:t>
-      </w:r>
-      <w:r>
-        <w:rPr>
-          <w:rFonts w:ascii="Arial" w:hAnsi="Arial" w:cs="Arial"/>
-        </w:rPr>
-        <w:t xml:space="preserve"> The software shall </w:t>
-      </w:r>
-      <w:r>
-        <w:rPr>
-          <w:rFonts w:ascii="Arial" w:hAnsi="Arial" w:cs="Arial"/>
-        </w:rPr>
-        <w:t>be used to plot the shortest possible land route from the user’s location to a destination selected from a stored list. Further, it was requested that the software takes the form of an application.</w:t>
-      </w:r>
+        <w:ind w:left="0" w:firstLine="720"/>
+        <w:rPr>
+          <w:rFonts w:ascii="Arial" w:hAnsi="Arial" w:cs="Arial"/>
+        </w:rPr>
+      </w:pPr>
+      <w:r>
+        <w:rPr>
+          <w:rFonts w:ascii="Arial" w:hAnsi="Arial" w:cs="Arial"/>
+        </w:rPr>
+        <w:t>In our proposed solution to this task, Team Twix has so far outlined a Java application that will fulfill all later mentioned requirements. Using a graphical user interface, the application will give visual access to all controls and mechanisms of the app within the permissions of the current user.</w:t>
+      </w:r>
+      <w:r>
+        <w:rPr>
+          <w:rFonts w:ascii="Arial" w:hAnsi="Arial" w:cs="Arial"/>
+        </w:rPr>
+        <w:t xml:space="preserve"> Upon selection and confirmation of the start and end waypoints, the user will be redirected to an instance of Google Earth. This instance will be summoned through the Java application after the computing of an ideal path has completed.</w:t>
+      </w:r>
+    </w:p>
+    <w:p>
+      <w:pPr>
+        <w:ind w:left="360"/>
+        <w:rPr>
+          <w:rFonts w:ascii="Arial" w:hAnsi="Arial" w:cs="Arial"/>
+        </w:rPr>
+      </w:pPr>
+    </w:p>
+    <w:p>
+      <w:pPr>
+        <w:ind w:left="360"/>
+        <w:rPr>
+          <w:rFonts w:ascii="Arial" w:hAnsi="Arial" w:cs="Arial"/>
+        </w:rPr>
+      </w:pPr>
+    </w:p>
+    <w:p>
+      <w:pPr>
+        <w:ind w:left="360"/>
+        <w:rPr>
+          <w:rFonts w:ascii="Arial" w:hAnsi="Arial" w:cs="Arial"/>
+        </w:rPr>
+      </w:pPr>
     </w:p>
     <w:p>
       <w:pPr>
@@ -1547,7 +1630,7 @@
         <w:rPr>
           <w:rFonts w:ascii="Arial" w:hAnsi="Arial" w:cs="Arial"/>
         </w:rPr>
-        <w:t>We need more concrete information on our system to complete this section.</w:t>
+        <w:t>[Mariama – Diagrams]</w:t>
       </w:r>
     </w:p>
     <w:p>
@@ -2581,19 +2664,15 @@
       <w:pPr>
         <w:rPr>
           <w:rFonts w:ascii="Arial" w:hAnsi="Arial" w:cs="Arial"/>
-        </w:rPr>
-      </w:pPr>
-      <w:r>
-        <w:rPr>
-          <w:rFonts w:ascii="Arial" w:hAnsi="Arial" w:cs="Arial"/>
-        </w:rPr>
-        <w:t>Decide on a standard format for the non-functional requirements (NFRs).  Include a unique number for each NFR, a priority (1 = lowest, 5 = highest), and</w:t>
-      </w:r>
-      <w:r>
-        <w:rPr>
-          <w:rFonts w:ascii="Arial" w:hAnsi="Arial" w:cs="Arial"/>
-        </w:rPr>
-        <w:t xml:space="preserve"> a clear, concise description. It is possible that your system has no NFRs. If this is the case, briefly state so. </w:t>
+          <w:i/>
+        </w:rPr>
+      </w:pPr>
+      <w:r>
+        <w:rPr>
+          <w:rFonts w:ascii="Arial" w:hAnsi="Arial" w:cs="Arial"/>
+          <w:i/>
+        </w:rPr>
+        <w:t xml:space="preserve">Decide on a standard format for the non-functional requirements (NFRs).  Include a unique number for each NFR, a priority (1 = lowest, 5 = highest), and a clear, concise description. It is possible that your system has no NFRs. If this is the case, briefly state so. </w:t>
       </w:r>
     </w:p>
     <w:p>
@@ -2634,22 +2713,20 @@
         <w:rPr>
           <w:rFonts w:ascii="Arial" w:hAnsi="Arial" w:cs="Arial"/>
         </w:rPr>
-        <w:t>These are the non-functional requirements that your customer has specified up front as being non-negotiable. For example, your customer may want the product developed as a desktop application to run on his/her office computer. In this case, the following non-functional requirements would be appropriate:</w:t>
-      </w:r>
-    </w:p>
-    <w:p>
-      <w:pPr>
-        <w:ind w:firstLine="720"/>
-        <w:rPr>
-          <w:rFonts w:ascii="Arial" w:hAnsi="Arial" w:cs="Arial"/>
-        </w:rPr>
-      </w:pPr>
-      <w:r>
-        <w:rPr>
-          <w:rFonts w:ascii="Arial" w:hAnsi="Arial" w:cs="Arial"/>
-        </w:rPr>
-        <w:br w:type="page"/>
-        <w:t>The system shall be a desktop application.</w:t>
+        <w:t>All user interactions with the system shall be performed through a graphical user interface (GUI)</w:t>
+      </w:r>
+    </w:p>
+    <w:p>
+      <w:pPr>
+        <w:rPr>
+          <w:rFonts w:ascii="Arial" w:hAnsi="Arial" w:cs="Arial"/>
+        </w:rPr>
+      </w:pPr>
+      <w:r>
+        <w:rPr>
+          <w:rFonts w:ascii="Arial" w:hAnsi="Arial" w:cs="Arial"/>
+        </w:rPr>
+        <w:tab/>
       </w:r>
     </w:p>
     <w:p>
@@ -2659,53 +2736,11 @@
           <w:rFonts w:ascii="Arial" w:hAnsi="Arial" w:cs="Arial"/>
         </w:rPr>
       </w:pPr>
-    </w:p>
-    <w:p>
-      <w:pPr>
-        <w:ind w:left="720"/>
-        <w:rPr>
-          <w:rFonts w:ascii="Arial" w:hAnsi="Arial" w:cs="Arial"/>
-        </w:rPr>
-      </w:pPr>
-      <w:r>
-        <w:rPr>
-          <w:rFonts w:ascii="Arial" w:hAnsi="Arial" w:cs="Arial"/>
-        </w:rPr>
-        <w:t>The system shall run on the customer’s office computer, which is a Dell Latitude D610 running under Microsoft Windows XP Professional, Version 2002, Service Pack 2. Or, it must be a web based application and must operate under the</w:t>
-      </w:r>
-    </w:p>
-    <w:p>
-      <w:pPr>
-        <w:ind w:left="720"/>
-        <w:rPr>
-          <w:rFonts w:ascii="Arial" w:hAnsi="Arial" w:cs="Arial"/>
-        </w:rPr>
-      </w:pPr>
-      <w:r>
-        <w:rPr>
-          <w:rFonts w:ascii="Arial" w:hAnsi="Arial" w:cs="Arial"/>
-        </w:rPr>
-        <w:t>Firefox browser. Or, it must be a smart phone app for brand XXX.</w:t>
-      </w:r>
-    </w:p>
-    <w:p>
-      <w:pPr>
-        <w:rPr>
-          <w:rFonts w:ascii="Arial" w:hAnsi="Arial" w:cs="Arial"/>
-        </w:rPr>
-      </w:pPr>
-    </w:p>
-    <w:p>
-      <w:pPr>
-        <w:rPr>
-          <w:rFonts w:ascii="Arial" w:hAnsi="Arial" w:cs="Arial"/>
-        </w:rPr>
-      </w:pPr>
-      <w:r>
-        <w:rPr>
-          <w:rFonts w:ascii="Arial" w:hAnsi="Arial" w:cs="Arial"/>
-        </w:rPr>
-        <w:t>It is possible that your customer has specified no constraints. If this is the case, briefly state so.</w:t>
+      <w:r>
+        <w:rPr>
+          <w:rFonts w:ascii="Arial" w:hAnsi="Arial" w:cs="Arial"/>
+        </w:rPr>
+        <w:t>It is expected from the customer that the system will present users with an intuitive GUI in order to minimize the technical knowledge needed to execute any external function of the software.</w:t>
       </w:r>
     </w:p>
     <w:p>
@@ -2759,91 +2794,46 @@
         <w:rPr>
           <w:rFonts w:ascii="Arial" w:hAnsi="Arial" w:cs="Arial"/>
         </w:rPr>
-        <w:t>I</w:t>
-      </w:r>
-      <w:r>
-        <w:rPr>
-          <w:rFonts w:ascii="Arial" w:hAnsi="Arial" w:cs="Arial"/>
-        </w:rPr>
-        <w:t xml:space="preserve">f </w:t>
-      </w:r>
-      <w:r>
-        <w:rPr>
-          <w:rFonts w:ascii="Arial" w:hAnsi="Arial" w:cs="Arial"/>
-        </w:rPr>
-        <w:t>your customer requires your product to read from</w:t>
-      </w:r>
-      <w:r>
-        <w:rPr>
-          <w:rFonts w:ascii="Arial" w:hAnsi="Arial" w:cs="Arial"/>
-        </w:rPr>
-        <w:t xml:space="preserve"> data files that are external to the system (i.e., </w:t>
-      </w:r>
-      <w:r>
-        <w:rPr>
-          <w:rFonts w:ascii="Arial" w:hAnsi="Arial" w:cs="Arial"/>
-        </w:rPr>
-        <w:t>you do not have control over</w:t>
-      </w:r>
-      <w:r>
-        <w:rPr>
-          <w:rFonts w:ascii="Arial" w:hAnsi="Arial" w:cs="Arial"/>
-        </w:rPr>
-        <w:t xml:space="preserve">), </w:t>
-      </w:r>
-      <w:r>
-        <w:rPr>
-          <w:rFonts w:ascii="Arial" w:hAnsi="Arial" w:cs="Arial"/>
-        </w:rPr>
-        <w:t xml:space="preserve">the </w:t>
-      </w:r>
-      <w:r>
-        <w:rPr>
-          <w:rFonts w:ascii="Arial" w:hAnsi="Arial" w:cs="Arial"/>
-        </w:rPr>
-        <w:t xml:space="preserve">exact formats </w:t>
-      </w:r>
-      <w:r>
-        <w:rPr>
-          <w:rFonts w:ascii="Arial" w:hAnsi="Arial" w:cs="Arial"/>
-        </w:rPr>
-        <w:t xml:space="preserve">of these files </w:t>
-      </w:r>
-      <w:r>
-        <w:rPr>
-          <w:rFonts w:ascii="Arial" w:hAnsi="Arial" w:cs="Arial"/>
-        </w:rPr>
-        <w:t>(field descriptions, data types, range of possible values, and possib</w:t>
-      </w:r>
-      <w:r>
-        <w:rPr>
-          <w:rFonts w:ascii="Arial" w:hAnsi="Arial" w:cs="Arial"/>
-        </w:rPr>
-        <w:t xml:space="preserve">le formats) must be specified. </w:t>
-      </w:r>
-      <w:r>
-        <w:rPr>
-          <w:rFonts w:ascii="Arial" w:hAnsi="Arial" w:cs="Arial"/>
-        </w:rPr>
-        <w:t xml:space="preserve">The same must be specified for any data files that </w:t>
-      </w:r>
-      <w:r>
-        <w:rPr>
-          <w:rFonts w:ascii="Arial" w:hAnsi="Arial" w:cs="Arial"/>
-        </w:rPr>
-        <w:t>must</w:t>
-      </w:r>
-      <w:r>
-        <w:rPr>
-          <w:rFonts w:ascii="Arial" w:hAnsi="Arial" w:cs="Arial"/>
-        </w:rPr>
-        <w:t xml:space="preserve"> be written to that are external to the system.</w:t>
-      </w:r>
-      <w:r>
-        <w:rPr>
-          <w:rFonts w:ascii="Arial" w:hAnsi="Arial" w:cs="Arial"/>
-        </w:rPr>
-        <w:t xml:space="preserve"> This situation usually arises when the customer keeps his/her own spreadsheet or database and would like your system to be able to share files with the spreadsheet or database. If there are no interfaces to external files or systems, briefly state so. For example, using MySQL, or Cloud access.</w:t>
+        <w:t>The system shall communicate with Google Earth to display the calculated path.</w:t>
+      </w:r>
+    </w:p>
+    <w:p>
+      <w:pPr>
+        <w:rPr>
+          <w:rFonts w:ascii="Arial" w:hAnsi="Arial" w:cs="Arial"/>
+        </w:rPr>
+      </w:pPr>
+      <w:r>
+        <w:rPr>
+          <w:rFonts w:ascii="Arial" w:hAnsi="Arial" w:cs="Arial"/>
+        </w:rPr>
+        <w:tab/>
+      </w:r>
+    </w:p>
+    <w:p>
+      <w:pPr>
+        <w:ind w:left="720"/>
+        <w:rPr>
+          <w:rFonts w:ascii="Arial" w:hAnsi="Arial" w:cs="Arial"/>
+        </w:rPr>
+      </w:pPr>
+      <w:r>
+        <w:rPr>
+          <w:rFonts w:ascii="Arial" w:hAnsi="Arial" w:cs="Arial"/>
+        </w:rPr>
+        <w:t>It is required that upon computation of the shortest route between al waypoints that this route is drawn on an in</w:t>
+      </w:r>
+      <w:r>
+        <w:rPr>
+          <w:rFonts w:ascii="Arial" w:hAnsi="Arial" w:cs="Arial"/>
+        </w:rPr>
+        <w:t>stance of Google Earth. This instance shall be summoned from within the delivered software</w:t>
+      </w:r>
+      <w:r>
+        <w:rPr>
+          <w:rFonts w:ascii="Arial" w:hAnsi="Arial" w:cs="Arial"/>
+        </w:rPr>
+        <w:t>. As such, KML output is required from the software in order to complete this communication.</w:t>
       </w:r>
     </w:p>
     <w:p>
@@ -2861,7 +2851,6 @@
         <w:ind w:firstLine="720"/>
         <w:rPr>
           <w:rFonts w:ascii="Arial" w:hAnsi="Arial" w:cs="Arial"/>
-          <w:b/>
         </w:rPr>
       </w:pPr>
       <w:r>
@@ -2894,48 +2883,8 @@
         <w:rPr>
           <w:rFonts w:ascii="Arial" w:hAnsi="Arial" w:cs="Arial"/>
         </w:rPr>
-        <w:t xml:space="preserve">Place the remaining non-functional requirements here. Do </w:t>
-      </w:r>
-      <w:r>
-        <w:rPr>
-          <w:rFonts w:ascii="Arial" w:hAnsi="Arial" w:cs="Arial"/>
-          <w:u w:val="single"/>
-        </w:rPr>
-        <w:t>not</w:t>
-      </w:r>
-      <w:r>
-        <w:rPr>
-          <w:rFonts w:ascii="Arial" w:hAnsi="Arial" w:cs="Arial"/>
-        </w:rPr>
-        <w:t xml:space="preserve"> include any NFRs that are related to the user interface. These will be included in the User Interface Design Document. Also, do </w:t>
-      </w:r>
-      <w:r>
-        <w:rPr>
-          <w:rFonts w:ascii="Arial" w:hAnsi="Arial" w:cs="Arial"/>
-          <w:u w:val="single"/>
-        </w:rPr>
-        <w:t>not</w:t>
-      </w:r>
-      <w:r>
-        <w:rPr>
-          <w:rFonts w:ascii="Arial" w:hAnsi="Arial" w:cs="Arial"/>
-        </w:rPr>
-        <w:t xml:space="preserve"> include NFRs that relate to hardware or software. Hardware and software specifications will be part of the System Design Document. As stated earlier, if your customer has already restricted you to particular hardware or software, put these NFRs in the Customer Constraints section above.</w:t>
-      </w:r>
-    </w:p>
-    <w:p>
-      <w:pPr>
-        <w:rPr>
-          <w:rFonts w:ascii="Arial" w:hAnsi="Arial" w:cs="Arial"/>
-        </w:rPr>
-      </w:pPr>
-    </w:p>
-    <w:p>
-      <w:pPr>
-        <w:rPr>
-          <w:rFonts w:ascii="Arial" w:hAnsi="Arial" w:cs="Arial"/>
-        </w:rPr>
-      </w:pPr>
+        <w:t>No other NFRs are currently evident.</w:t>
+      </w:r>
     </w:p>
     <w:p>
       <w:pPr>
@@ -3497,8 +3446,6 @@
           <w:b/>
         </w:rPr>
       </w:pPr>
-      <w:bookmarkStart w:id="0" w:name="_GoBack"/>
-      <w:bookmarkEnd w:id="0"/>
       <w:r>
         <w:rPr>
           <w:rFonts w:ascii="Arial" w:hAnsi="Arial" w:cs="Arial"/>
@@ -3646,21 +3593,16 @@
     </w:p>
     <w:p>
       <w:pPr>
-        <w:pStyle w:val="BodyTextIndent"/>
-        <w:ind w:left="0"/>
-        <w:rPr>
-          <w:rFonts w:ascii="Arial" w:hAnsi="Arial" w:cs="Arial"/>
-        </w:rPr>
-      </w:pPr>
-    </w:p>
-    <w:p>
-      <w:pPr>
-        <w:pStyle w:val="BodyTextIndent"/>
-        <w:ind w:left="0"/>
-        <w:rPr>
-          <w:rFonts w:ascii="Arial" w:hAnsi="Arial" w:cs="Arial"/>
-        </w:rPr>
-      </w:pPr>
+        <w:rPr>
+          <w:rFonts w:ascii="Arial" w:hAnsi="Arial" w:cs="Arial"/>
+        </w:rPr>
+      </w:pPr>
+      <w:r>
+        <w:rPr>
+          <w:rFonts w:ascii="Arial" w:hAnsi="Arial" w:cs="Arial"/>
+        </w:rPr>
+        <w:br w:type="page"/>
+      </w:r>
     </w:p>
     <w:p>
       <w:pPr>
@@ -4031,23 +3973,21 @@
       </w:pPr>
     </w:p>
     <w:p>
-      <w:hyperlink r:id="rId10" w:anchor="_blank" w:history="1">
+      <w:pPr>
+        <w:pStyle w:val="BodyTextIndent"/>
+        <w:ind w:left="0"/>
+        <w:rPr>
+          <w:rFonts w:ascii="Arial" w:hAnsi="Arial" w:cs="Arial"/>
+        </w:rPr>
+      </w:pPr>
+      <w:hyperlink r:id="rId10" w:history="1">
         <w:r>
           <w:rPr>
             <w:rStyle w:val="Hyperlink"/>
           </w:rPr>
-          <w:t>file://localhost/Users/Stephen/Downloads/srsC.docx</w:t>
+          <w:t>https://github.com/smoore-ms9/UMBC-CMSC_345_TWIX/blob/master/Documents/Technical Reports/TWIX_SRS.docx</w:t>
         </w:r>
       </w:hyperlink>
-    </w:p>
-    <w:p>
-      <w:pPr>
-        <w:pStyle w:val="BodyTextIndent"/>
-        <w:ind w:left="0"/>
-        <w:rPr>
-          <w:rFonts w:ascii="Arial" w:hAnsi="Arial" w:cs="Arial"/>
-        </w:rPr>
-      </w:pPr>
     </w:p>
     <w:p/>
     <w:sectPr>
@@ -4209,9 +4149,9 @@
     </w:lvl>
   </w:abstractNum>
   <w:abstractNum w:abstractNumId="1">
-    <w:nsid w:val="32A470D3"/>
+    <w:nsid w:val="13903CF6"/>
     <w:multiLevelType w:val="multilevel"/>
-    <w:tmpl w:val="50C86CFA"/>
+    <w:tmpl w:val="A9BAE904"/>
     <w:lvl w:ilvl="0">
       <w:start w:val="1"/>
       <w:numFmt w:val="decimal"/>
@@ -4234,6 +4174,7 @@
       </w:pPr>
       <w:rPr>
         <w:rFonts w:hint="default"/>
+        <w:b w:val="0"/>
       </w:rPr>
     </w:lvl>
     <w:lvl w:ilvl="2">
@@ -4322,6 +4263,120 @@
     </w:lvl>
   </w:abstractNum>
   <w:abstractNum w:abstractNumId="2">
+    <w:nsid w:val="32A470D3"/>
+    <w:multiLevelType w:val="multilevel"/>
+    <w:tmpl w:val="DECE23FA"/>
+    <w:lvl w:ilvl="0">
+      <w:start w:val="1"/>
+      <w:numFmt w:val="decimal"/>
+      <w:lvlText w:val="%1"/>
+      <w:lvlJc w:val="left"/>
+      <w:pPr>
+        <w:ind w:left="400" w:hanging="400"/>
+      </w:pPr>
+      <w:rPr>
+        <w:rFonts w:hint="default"/>
+      </w:rPr>
+    </w:lvl>
+    <w:lvl w:ilvl="1">
+      <w:start w:val="1"/>
+      <w:numFmt w:val="decimal"/>
+      <w:lvlText w:val="%1.%2"/>
+      <w:lvlJc w:val="left"/>
+      <w:pPr>
+        <w:ind w:left="1120" w:hanging="400"/>
+      </w:pPr>
+      <w:rPr>
+        <w:rFonts w:hint="default"/>
+        <w:b/>
+      </w:rPr>
+    </w:lvl>
+    <w:lvl w:ilvl="2">
+      <w:start w:val="1"/>
+      <w:numFmt w:val="decimal"/>
+      <w:lvlText w:val="%1.%2.%3"/>
+      <w:lvlJc w:val="left"/>
+      <w:pPr>
+        <w:ind w:left="2160" w:hanging="720"/>
+      </w:pPr>
+      <w:rPr>
+        <w:rFonts w:hint="default"/>
+      </w:rPr>
+    </w:lvl>
+    <w:lvl w:ilvl="3">
+      <w:start w:val="1"/>
+      <w:numFmt w:val="decimal"/>
+      <w:lvlText w:val="%1.%2.%3.%4"/>
+      <w:lvlJc w:val="left"/>
+      <w:pPr>
+        <w:ind w:left="3240" w:hanging="1080"/>
+      </w:pPr>
+      <w:rPr>
+        <w:rFonts w:hint="default"/>
+      </w:rPr>
+    </w:lvl>
+    <w:lvl w:ilvl="4">
+      <w:start w:val="1"/>
+      <w:numFmt w:val="decimal"/>
+      <w:lvlText w:val="%1.%2.%3.%4.%5"/>
+      <w:lvlJc w:val="left"/>
+      <w:pPr>
+        <w:ind w:left="3960" w:hanging="1080"/>
+      </w:pPr>
+      <w:rPr>
+        <w:rFonts w:hint="default"/>
+      </w:rPr>
+    </w:lvl>
+    <w:lvl w:ilvl="5">
+      <w:start w:val="1"/>
+      <w:numFmt w:val="decimal"/>
+      <w:lvlText w:val="%1.%2.%3.%4.%5.%6"/>
+      <w:lvlJc w:val="left"/>
+      <w:pPr>
+        <w:ind w:left="5040" w:hanging="1440"/>
+      </w:pPr>
+      <w:rPr>
+        <w:rFonts w:hint="default"/>
+      </w:rPr>
+    </w:lvl>
+    <w:lvl w:ilvl="6">
+      <w:start w:val="1"/>
+      <w:numFmt w:val="decimal"/>
+      <w:lvlText w:val="%1.%2.%3.%4.%5.%6.%7"/>
+      <w:lvlJc w:val="left"/>
+      <w:pPr>
+        <w:ind w:left="5760" w:hanging="1440"/>
+      </w:pPr>
+      <w:rPr>
+        <w:rFonts w:hint="default"/>
+      </w:rPr>
+    </w:lvl>
+    <w:lvl w:ilvl="7">
+      <w:start w:val="1"/>
+      <w:numFmt w:val="decimal"/>
+      <w:lvlText w:val="%1.%2.%3.%4.%5.%6.%7.%8"/>
+      <w:lvlJc w:val="left"/>
+      <w:pPr>
+        <w:ind w:left="6840" w:hanging="1800"/>
+      </w:pPr>
+      <w:rPr>
+        <w:rFonts w:hint="default"/>
+      </w:rPr>
+    </w:lvl>
+    <w:lvl w:ilvl="8">
+      <w:start w:val="1"/>
+      <w:numFmt w:val="decimal"/>
+      <w:lvlText w:val="%1.%2.%3.%4.%5.%6.%7.%8.%9"/>
+      <w:lvlJc w:val="left"/>
+      <w:pPr>
+        <w:ind w:left="7560" w:hanging="1800"/>
+      </w:pPr>
+      <w:rPr>
+        <w:rFonts w:hint="default"/>
+      </w:rPr>
+    </w:lvl>
+  </w:abstractNum>
+  <w:abstractNum w:abstractNumId="3">
     <w:nsid w:val="3D57014B"/>
     <w:multiLevelType w:val="multilevel"/>
     <w:tmpl w:val="B2D89920"/>
@@ -4461,10 +4516,10 @@
       </w:rPr>
     </w:lvl>
   </w:abstractNum>
-  <w:abstractNum w:abstractNumId="3">
+  <w:abstractNum w:abstractNumId="4">
     <w:nsid w:val="5309519D"/>
     <w:multiLevelType w:val="multilevel"/>
-    <w:tmpl w:val="589CC3A6"/>
+    <w:tmpl w:val="F60CB1EA"/>
     <w:lvl w:ilvl="0">
       <w:start w:val="1"/>
       <w:numFmt w:val="decimal"/>
@@ -4493,6 +4548,8 @@
       </w:pPr>
       <w:rPr>
         <w:rFonts w:hint="default"/>
+        <w:b/>
+        <w:i/>
       </w:rPr>
     </w:lvl>
     <w:lvl w:ilvl="2">
@@ -4601,7 +4658,7 @@
       </w:rPr>
     </w:lvl>
   </w:abstractNum>
-  <w:abstractNum w:abstractNumId="4">
+  <w:abstractNum w:abstractNumId="5">
     <w:nsid w:val="663A193E"/>
     <w:multiLevelType w:val="hybridMultilevel"/>
     <w:tmpl w:val="324A8A7A"/>
@@ -4750,7 +4807,7 @@
       </w:rPr>
     </w:lvl>
   </w:abstractNum>
-  <w:abstractNum w:abstractNumId="5">
+  <w:abstractNum w:abstractNumId="6">
     <w:nsid w:val="6782413C"/>
     <w:multiLevelType w:val="hybridMultilevel"/>
     <w:tmpl w:val="985C7B8C"/>
@@ -4900,21 +4957,24 @@
     </w:lvl>
   </w:abstractNum>
   <w:num w:numId="1">
+    <w:abstractNumId w:val="6"/>
+  </w:num>
+  <w:num w:numId="2">
     <w:abstractNumId w:val="5"/>
   </w:num>
-  <w:num w:numId="2">
-    <w:abstractNumId w:val="4"/>
-  </w:num>
   <w:num w:numId="3">
-    <w:abstractNumId w:val="2"/>
+    <w:abstractNumId w:val="3"/>
   </w:num>
   <w:num w:numId="4">
     <w:abstractNumId w:val="0"/>
   </w:num>
   <w:num w:numId="5">
-    <w:abstractNumId w:val="3"/>
+    <w:abstractNumId w:val="4"/>
   </w:num>
   <w:num w:numId="6">
+    <w:abstractNumId w:val="2"/>
+  </w:num>
+  <w:num w:numId="7">
     <w:abstractNumId w:val="1"/>
   </w:num>
 </w:numbering>
@@ -5350,6 +5410,111 @@
       <w:contextualSpacing/>
     </w:pPr>
   </w:style>
+  <w:style w:type="paragraph" w:styleId="TOC1">
+    <w:name w:val="toc 1"/>
+    <w:basedOn w:val="Normal"/>
+    <w:next w:val="Normal"/>
+    <w:autoRedefine/>
+    <w:uiPriority w:val="39"/>
+    <w:unhideWhenUsed/>
+    <w:rsid w:val="001C1D3B"/>
+  </w:style>
+  <w:style w:type="paragraph" w:styleId="TOC2">
+    <w:name w:val="toc 2"/>
+    <w:basedOn w:val="Normal"/>
+    <w:next w:val="Normal"/>
+    <w:autoRedefine/>
+    <w:uiPriority w:val="39"/>
+    <w:unhideWhenUsed/>
+    <w:rsid w:val="001C1D3B"/>
+    <w:pPr>
+      <w:ind w:left="240"/>
+    </w:pPr>
+  </w:style>
+  <w:style w:type="paragraph" w:styleId="TOC3">
+    <w:name w:val="toc 3"/>
+    <w:basedOn w:val="Normal"/>
+    <w:next w:val="Normal"/>
+    <w:autoRedefine/>
+    <w:uiPriority w:val="39"/>
+    <w:unhideWhenUsed/>
+    <w:rsid w:val="001C1D3B"/>
+    <w:pPr>
+      <w:ind w:left="480"/>
+    </w:pPr>
+  </w:style>
+  <w:style w:type="paragraph" w:styleId="TOC4">
+    <w:name w:val="toc 4"/>
+    <w:basedOn w:val="Normal"/>
+    <w:next w:val="Normal"/>
+    <w:autoRedefine/>
+    <w:uiPriority w:val="39"/>
+    <w:unhideWhenUsed/>
+    <w:rsid w:val="001C1D3B"/>
+    <w:pPr>
+      <w:ind w:left="720"/>
+    </w:pPr>
+  </w:style>
+  <w:style w:type="paragraph" w:styleId="TOC5">
+    <w:name w:val="toc 5"/>
+    <w:basedOn w:val="Normal"/>
+    <w:next w:val="Normal"/>
+    <w:autoRedefine/>
+    <w:uiPriority w:val="39"/>
+    <w:unhideWhenUsed/>
+    <w:rsid w:val="001C1D3B"/>
+    <w:pPr>
+      <w:ind w:left="960"/>
+    </w:pPr>
+  </w:style>
+  <w:style w:type="paragraph" w:styleId="TOC6">
+    <w:name w:val="toc 6"/>
+    <w:basedOn w:val="Normal"/>
+    <w:next w:val="Normal"/>
+    <w:autoRedefine/>
+    <w:uiPriority w:val="39"/>
+    <w:unhideWhenUsed/>
+    <w:rsid w:val="001C1D3B"/>
+    <w:pPr>
+      <w:ind w:left="1200"/>
+    </w:pPr>
+  </w:style>
+  <w:style w:type="paragraph" w:styleId="TOC7">
+    <w:name w:val="toc 7"/>
+    <w:basedOn w:val="Normal"/>
+    <w:next w:val="Normal"/>
+    <w:autoRedefine/>
+    <w:uiPriority w:val="39"/>
+    <w:unhideWhenUsed/>
+    <w:rsid w:val="001C1D3B"/>
+    <w:pPr>
+      <w:ind w:left="1440"/>
+    </w:pPr>
+  </w:style>
+  <w:style w:type="paragraph" w:styleId="TOC8">
+    <w:name w:val="toc 8"/>
+    <w:basedOn w:val="Normal"/>
+    <w:next w:val="Normal"/>
+    <w:autoRedefine/>
+    <w:uiPriority w:val="39"/>
+    <w:unhideWhenUsed/>
+    <w:rsid w:val="001C1D3B"/>
+    <w:pPr>
+      <w:ind w:left="1680"/>
+    </w:pPr>
+  </w:style>
+  <w:style w:type="paragraph" w:styleId="TOC9">
+    <w:name w:val="toc 9"/>
+    <w:basedOn w:val="Normal"/>
+    <w:next w:val="Normal"/>
+    <w:autoRedefine/>
+    <w:uiPriority w:val="39"/>
+    <w:unhideWhenUsed/>
+    <w:rsid w:val="001C1D3B"/>
+    <w:pPr>
+      <w:ind w:left="1920"/>
+    </w:pPr>
+  </w:style>
 </w:styles>
 </file>
 
@@ -5783,6 +5948,111 @@
       <w:contextualSpacing/>
     </w:pPr>
   </w:style>
+  <w:style w:type="paragraph" w:styleId="TOC1">
+    <w:name w:val="toc 1"/>
+    <w:basedOn w:val="Normal"/>
+    <w:next w:val="Normal"/>
+    <w:autoRedefine/>
+    <w:uiPriority w:val="39"/>
+    <w:unhideWhenUsed/>
+    <w:rsid w:val="001C1D3B"/>
+  </w:style>
+  <w:style w:type="paragraph" w:styleId="TOC2">
+    <w:name w:val="toc 2"/>
+    <w:basedOn w:val="Normal"/>
+    <w:next w:val="Normal"/>
+    <w:autoRedefine/>
+    <w:uiPriority w:val="39"/>
+    <w:unhideWhenUsed/>
+    <w:rsid w:val="001C1D3B"/>
+    <w:pPr>
+      <w:ind w:left="240"/>
+    </w:pPr>
+  </w:style>
+  <w:style w:type="paragraph" w:styleId="TOC3">
+    <w:name w:val="toc 3"/>
+    <w:basedOn w:val="Normal"/>
+    <w:next w:val="Normal"/>
+    <w:autoRedefine/>
+    <w:uiPriority w:val="39"/>
+    <w:unhideWhenUsed/>
+    <w:rsid w:val="001C1D3B"/>
+    <w:pPr>
+      <w:ind w:left="480"/>
+    </w:pPr>
+  </w:style>
+  <w:style w:type="paragraph" w:styleId="TOC4">
+    <w:name w:val="toc 4"/>
+    <w:basedOn w:val="Normal"/>
+    <w:next w:val="Normal"/>
+    <w:autoRedefine/>
+    <w:uiPriority w:val="39"/>
+    <w:unhideWhenUsed/>
+    <w:rsid w:val="001C1D3B"/>
+    <w:pPr>
+      <w:ind w:left="720"/>
+    </w:pPr>
+  </w:style>
+  <w:style w:type="paragraph" w:styleId="TOC5">
+    <w:name w:val="toc 5"/>
+    <w:basedOn w:val="Normal"/>
+    <w:next w:val="Normal"/>
+    <w:autoRedefine/>
+    <w:uiPriority w:val="39"/>
+    <w:unhideWhenUsed/>
+    <w:rsid w:val="001C1D3B"/>
+    <w:pPr>
+      <w:ind w:left="960"/>
+    </w:pPr>
+  </w:style>
+  <w:style w:type="paragraph" w:styleId="TOC6">
+    <w:name w:val="toc 6"/>
+    <w:basedOn w:val="Normal"/>
+    <w:next w:val="Normal"/>
+    <w:autoRedefine/>
+    <w:uiPriority w:val="39"/>
+    <w:unhideWhenUsed/>
+    <w:rsid w:val="001C1D3B"/>
+    <w:pPr>
+      <w:ind w:left="1200"/>
+    </w:pPr>
+  </w:style>
+  <w:style w:type="paragraph" w:styleId="TOC7">
+    <w:name w:val="toc 7"/>
+    <w:basedOn w:val="Normal"/>
+    <w:next w:val="Normal"/>
+    <w:autoRedefine/>
+    <w:uiPriority w:val="39"/>
+    <w:unhideWhenUsed/>
+    <w:rsid w:val="001C1D3B"/>
+    <w:pPr>
+      <w:ind w:left="1440"/>
+    </w:pPr>
+  </w:style>
+  <w:style w:type="paragraph" w:styleId="TOC8">
+    <w:name w:val="toc 8"/>
+    <w:basedOn w:val="Normal"/>
+    <w:next w:val="Normal"/>
+    <w:autoRedefine/>
+    <w:uiPriority w:val="39"/>
+    <w:unhideWhenUsed/>
+    <w:rsid w:val="001C1D3B"/>
+    <w:pPr>
+      <w:ind w:left="1680"/>
+    </w:pPr>
+  </w:style>
+  <w:style w:type="paragraph" w:styleId="TOC9">
+    <w:name w:val="toc 9"/>
+    <w:basedOn w:val="Normal"/>
+    <w:next w:val="Normal"/>
+    <w:autoRedefine/>
+    <w:uiPriority w:val="39"/>
+    <w:unhideWhenUsed/>
+    <w:rsid w:val="001C1D3B"/>
+    <w:pPr>
+      <w:ind w:left="1920"/>
+    </w:pPr>
+  </w:style>
 </w:styles>
 </file>
 

</xml_diff>

<commit_message>
Edited issue spreadsheet, formatting SRS
</commit_message>
<xml_diff>
--- a/Documents/Technical Reports/TWIX_SRS.docx
+++ b/Documents/Technical Reports/TWIX_SRS.docx
@@ -197,13 +197,31 @@
         </w:rPr>
         <w:br/>
       </w:r>
+      <w:proofErr w:type="spellStart"/>
       <w:r>
         <w:rPr>
           <w:rFonts w:cs="Arial"/>
           <w:b w:val="0"/>
         </w:rPr>
-        <w:t>Piyush Godbole</w:t>
-      </w:r>
+        <w:t>Piyush</w:t>
+      </w:r>
+      <w:proofErr w:type="spellEnd"/>
+      <w:r>
+        <w:rPr>
+          <w:rFonts w:cs="Arial"/>
+          <w:b w:val="0"/>
+        </w:rPr>
+        <w:t xml:space="preserve"> </w:t>
+      </w:r>
+      <w:proofErr w:type="spellStart"/>
+      <w:r>
+        <w:rPr>
+          <w:rFonts w:cs="Arial"/>
+          <w:b w:val="0"/>
+        </w:rPr>
+        <w:t>Godbole</w:t>
+      </w:r>
+      <w:proofErr w:type="spellEnd"/>
       <w:r>
         <w:rPr>
           <w:rFonts w:cs="Arial"/>
@@ -1492,14 +1510,30 @@
           <w:rFonts w:ascii="Arial" w:hAnsi="Arial" w:cs="Arial"/>
           <w:b/>
         </w:rPr>
-        <w:t>being edited on G</w:t>
-      </w:r>
+        <w:t xml:space="preserve">being edited on </w:t>
+      </w:r>
+      <w:proofErr w:type="spellStart"/>
       <w:r>
         <w:rPr>
           <w:rFonts w:ascii="Arial" w:hAnsi="Arial" w:cs="Arial"/>
           <w:b/>
         </w:rPr>
-        <w:t>it. Description pending.</w:t>
+        <w:t>G</w:t>
+      </w:r>
+      <w:r>
+        <w:rPr>
+          <w:rFonts w:ascii="Arial" w:hAnsi="Arial" w:cs="Arial"/>
+          <w:b/>
+        </w:rPr>
+        <w:t>it</w:t>
+      </w:r>
+      <w:proofErr w:type="spellEnd"/>
+      <w:r>
+        <w:rPr>
+          <w:rFonts w:ascii="Arial" w:hAnsi="Arial" w:cs="Arial"/>
+          <w:b/>
+        </w:rPr>
+        <w:t>. Description pending.</w:t>
       </w:r>
     </w:p>
     <w:p>
@@ -1928,6 +1962,7 @@
                 <w:b/>
               </w:rPr>
             </w:pPr>
+            <w:proofErr w:type="spellStart"/>
             <w:r>
               <w:rPr>
                 <w:rFonts w:ascii="Arial" w:hAnsi="Arial" w:cs="Arial"/>
@@ -1935,6 +1970,7 @@
               </w:rPr>
               <w:t>Postconditions</w:t>
             </w:r>
+            <w:proofErr w:type="spellEnd"/>
           </w:p>
         </w:tc>
         <w:tc>
@@ -3199,6 +3235,7 @@
                 <w:b/>
               </w:rPr>
             </w:pPr>
+            <w:proofErr w:type="spellStart"/>
             <w:r>
               <w:rPr>
                 <w:rFonts w:ascii="Arial" w:hAnsi="Arial" w:cs="Arial"/>
@@ -3206,6 +3243,7 @@
               </w:rPr>
               <w:t>Postconditions</w:t>
             </w:r>
+            <w:proofErr w:type="spellEnd"/>
           </w:p>
         </w:tc>
         <w:tc>
@@ -4336,6 +4374,7 @@
                 <w:b/>
               </w:rPr>
             </w:pPr>
+            <w:proofErr w:type="spellStart"/>
             <w:r>
               <w:rPr>
                 <w:rFonts w:ascii="Arial" w:hAnsi="Arial" w:cs="Arial"/>
@@ -4343,6 +4382,7 @@
               </w:rPr>
               <w:t>Postconditions</w:t>
             </w:r>
+            <w:proofErr w:type="spellEnd"/>
           </w:p>
         </w:tc>
         <w:tc>
@@ -5481,6 +5521,7 @@
                 <w:b/>
               </w:rPr>
             </w:pPr>
+            <w:proofErr w:type="spellStart"/>
             <w:r>
               <w:rPr>
                 <w:rFonts w:ascii="Arial" w:hAnsi="Arial" w:cs="Arial"/>
@@ -5488,6 +5529,7 @@
               </w:rPr>
               <w:t>Postconditions</w:t>
             </w:r>
+            <w:proofErr w:type="spellEnd"/>
           </w:p>
         </w:tc>
         <w:tc>
@@ -6747,6 +6789,7 @@
                 <w:b/>
               </w:rPr>
             </w:pPr>
+            <w:proofErr w:type="spellStart"/>
             <w:r>
               <w:rPr>
                 <w:rFonts w:ascii="Arial" w:hAnsi="Arial" w:cs="Arial"/>
@@ -6754,6 +6797,7 @@
               </w:rPr>
               <w:t>Postconditions</w:t>
             </w:r>
+            <w:proofErr w:type="spellEnd"/>
           </w:p>
         </w:tc>
         <w:tc>
@@ -8076,6 +8120,7 @@
                 <w:b/>
               </w:rPr>
             </w:pPr>
+            <w:proofErr w:type="spellStart"/>
             <w:r>
               <w:rPr>
                 <w:rFonts w:ascii="Arial" w:hAnsi="Arial" w:cs="Arial"/>
@@ -8083,6 +8128,7 @@
               </w:rPr>
               <w:t>Postconditions</w:t>
             </w:r>
+            <w:proofErr w:type="spellEnd"/>
           </w:p>
         </w:tc>
         <w:tc>
@@ -8309,7 +8355,25 @@
                 <w:i/>
                 <w:iCs/>
               </w:rPr>
-              <w:t>User loggs in</w:t>
+              <w:t xml:space="preserve">User </w:t>
+            </w:r>
+            <w:proofErr w:type="spellStart"/>
+            <w:r>
+              <w:rPr>
+                <w:rFonts w:ascii="Arial" w:hAnsi="Arial" w:cs="Arial"/>
+                <w:i/>
+                <w:iCs/>
+              </w:rPr>
+              <w:t>loggs</w:t>
+            </w:r>
+            <w:proofErr w:type="spellEnd"/>
+            <w:r>
+              <w:rPr>
+                <w:rFonts w:ascii="Arial" w:hAnsi="Arial" w:cs="Arial"/>
+                <w:i/>
+                <w:iCs/>
+              </w:rPr>
+              <w:t xml:space="preserve"> in</w:t>
             </w:r>
           </w:p>
         </w:tc>
@@ -9244,6 +9308,7 @@
                 <w:b/>
               </w:rPr>
             </w:pPr>
+            <w:proofErr w:type="spellStart"/>
             <w:r>
               <w:rPr>
                 <w:rFonts w:ascii="Arial" w:hAnsi="Arial" w:cs="Arial"/>
@@ -9251,6 +9316,7 @@
               </w:rPr>
               <w:t>Postconditions</w:t>
             </w:r>
+            <w:proofErr w:type="spellEnd"/>
           </w:p>
         </w:tc>
         <w:tc>
@@ -10544,10 +10610,26 @@
           <w:b/>
           <w:i/>
         </w:rPr>
-        <w:t>(Spreadsheet ongoing on git)</w:t>
-      </w:r>
-      <w:bookmarkStart w:id="0" w:name="_GoBack"/>
-      <w:bookmarkEnd w:id="0"/>
+        <w:t xml:space="preserve">(Spreadsheet ongoing on </w:t>
+      </w:r>
+      <w:proofErr w:type="spellStart"/>
+      <w:r>
+        <w:rPr>
+          <w:rFonts w:ascii="Arial" w:hAnsi="Arial" w:cs="Arial"/>
+          <w:b/>
+          <w:i/>
+        </w:rPr>
+        <w:t>git</w:t>
+      </w:r>
+      <w:proofErr w:type="spellEnd"/>
+      <w:r>
+        <w:rPr>
+          <w:rFonts w:ascii="Arial" w:hAnsi="Arial" w:cs="Arial"/>
+          <w:b/>
+          <w:i/>
+        </w:rPr>
+        <w:t>)</w:t>
+      </w:r>
     </w:p>
     <w:p>
       <w:pPr>
@@ -10623,17 +10705,33 @@
         <w:ind w:left="0"/>
         <w:rPr>
           <w:rFonts w:ascii="Arial" w:hAnsi="Arial" w:cs="Arial"/>
+        </w:rPr>
+      </w:pPr>
+      <w:r>
+        <w:rPr>
+          <w:rFonts w:ascii="Arial" w:hAnsi="Arial" w:cs="Arial"/>
           <w:b/>
           <w:i/>
         </w:rPr>
-      </w:pPr>
+        <w:t xml:space="preserve">(Spreadsheet ongoing on </w:t>
+      </w:r>
+      <w:proofErr w:type="spellStart"/>
       <w:r>
         <w:rPr>
           <w:rFonts w:ascii="Arial" w:hAnsi="Arial" w:cs="Arial"/>
           <w:b/>
           <w:i/>
         </w:rPr>
-        <w:t>(Spreadsheet ongoing on git)</w:t>
+        <w:t>git</w:t>
+      </w:r>
+      <w:proofErr w:type="spellEnd"/>
+      <w:r>
+        <w:rPr>
+          <w:rFonts w:ascii="Arial" w:hAnsi="Arial" w:cs="Arial"/>
+          <w:b/>
+          <w:i/>
+        </w:rPr>
+        <w:t>)</w:t>
       </w:r>
     </w:p>
     <w:p>
@@ -10653,12 +10751,6 @@
           <w:rFonts w:ascii="Arial" w:hAnsi="Arial" w:cs="Arial"/>
         </w:rPr>
       </w:pPr>
-      <w:r>
-        <w:rPr>
-          <w:rFonts w:ascii="Arial" w:hAnsi="Arial" w:cs="Arial"/>
-        </w:rPr>
-        <w:t>List and briefly discuss issues that do not yet have a conclusion. Give specific target resolution dates. Be honest.</w:t>
-      </w:r>
     </w:p>
     <w:p>
       <w:pPr>
@@ -10713,24 +10805,8 @@
           <w:rFonts w:ascii="Arial" w:hAnsi="Arial" w:cs="Arial"/>
         </w:rPr>
       </w:pPr>
-    </w:p>
-    <w:p>
-      <w:pPr>
-        <w:pStyle w:val="TextBodyIndent"/>
-        <w:ind w:left="0"/>
-        <w:rPr>
-          <w:rFonts w:ascii="Arial" w:hAnsi="Arial" w:cs="Arial"/>
-        </w:rPr>
-      </w:pPr>
-    </w:p>
-    <w:p>
-      <w:pPr>
-        <w:pStyle w:val="TextBodyIndent"/>
-        <w:ind w:left="0"/>
-        <w:rPr>
-          <w:rFonts w:ascii="Arial" w:hAnsi="Arial" w:cs="Arial"/>
-        </w:rPr>
-      </w:pPr>
+      <w:bookmarkStart w:id="0" w:name="_GoBack"/>
+      <w:bookmarkEnd w:id="0"/>
     </w:p>
     <w:p>
       <w:pPr>
@@ -11103,7 +11179,7 @@
       <w:rPr>
         <w:noProof/>
       </w:rPr>
-      <w:t>15</w:t>
+      <w:t>16</w:t>
     </w:r>
     <w:r>
       <w:fldChar w:fldCharType="end"/>

</xml_diff>

<commit_message>
Formatting, SDD Requirements Matrix, minor edits, signoff page
Added a new sheet to the ongoing status sheet. "Functional Flow Table"
fulfills the requirements for the Requirements Matrix.
</commit_message>
<xml_diff>
--- a/Documents/Technical Reports/TWIX_SRS.docx
+++ b/Documents/Technical Reports/TWIX_SRS.docx
@@ -111,6 +111,43 @@
           <w:b w:val="0"/>
         </w:rPr>
         <w:t>“Team Twix”</w:t>
+      </w:r>
+    </w:p>
+    <w:p>
+      <w:pPr>
+        <w:pStyle w:val="Heading1"/>
+        <w:spacing w:line="276" w:lineRule="auto"/>
+        <w:jc w:val="center"/>
+        <w:rPr>
+          <w:rFonts w:cs="Arial"/>
+          <w:b w:val="0"/>
+        </w:rPr>
+      </w:pPr>
+      <w:r>
+        <w:rPr>
+          <w:rFonts w:cs="Arial"/>
+          <w:b w:val="0"/>
+          <w:sz w:val="24"/>
+          <w:szCs w:val="24"/>
+        </w:rPr>
+        <w:t>(</w:t>
+      </w:r>
+      <w:bookmarkStart w:id="0" w:name="_GoBack"/>
+      <w:bookmarkEnd w:id="0"/>
+      <w:r>
+        <w:rPr>
+          <w:rFonts w:cs="Arial"/>
+          <w:b w:val="0"/>
+          <w:sz w:val="24"/>
+          <w:szCs w:val="24"/>
+        </w:rPr>
+        <w:t>Stephen Moore, Mariama Barr-Dallas, Michael Tang, Keith Chang, Justin Tavares)</w:t>
+      </w:r>
+      <w:r>
+        <w:rPr>
+          <w:rFonts w:cs="Arial"/>
+        </w:rPr>
+        <w:br/>
       </w:r>
       <w:r>
         <w:rPr>
@@ -11378,8 +11415,6 @@
         <w:tab/>
         <w:t>10/17/</w:t>
       </w:r>
-      <w:bookmarkStart w:id="0" w:name="_GoBack"/>
-      <w:bookmarkEnd w:id="0"/>
       <w:r>
         <w:rPr>
           <w:rFonts w:ascii="Arial" w:hAnsi="Arial" w:cs="Arial"/>
@@ -11517,7 +11552,7 @@
       <w:rPr>
         <w:noProof/>
       </w:rPr>
-      <w:t>16</w:t>
+      <w:t>2</w:t>
     </w:r>
     <w:r>
       <w:fldChar w:fldCharType="end"/>
@@ -11619,7 +11654,7 @@
         <w:rStyle w:val="PageNumber"/>
         <w:noProof/>
       </w:rPr>
-      <w:t>16</w:t>
+      <w:t>2</w:t>
     </w:r>
     <w:r>
       <w:rPr>
@@ -12600,7 +12635,6 @@
   <w:style w:type="character" w:default="1" w:styleId="DefaultParagraphFont">
     <w:name w:val="Default Paragraph Font"/>
     <w:uiPriority w:val="1"/>
-    <w:semiHidden/>
     <w:unhideWhenUsed/>
   </w:style>
   <w:style w:type="table" w:default="1" w:styleId="TableNormal">
@@ -13520,7 +13554,7 @@
 </file>
 
 <file path=customXml/itemProps1.xml><?xml version="1.0" encoding="utf-8"?>
-<ds:datastoreItem xmlns:ds="http://schemas.openxmlformats.org/officeDocument/2006/customXml" ds:itemID="{8DA1AD1E-2320-AB42-AFBC-632BD838AFA0}">
+<ds:datastoreItem xmlns:ds="http://schemas.openxmlformats.org/officeDocument/2006/customXml" ds:itemID="{8713F06D-FDAF-7F43-8191-BF0F45F0C961}">
   <ds:schemaRefs>
     <ds:schemaRef ds:uri="http://schemas.openxmlformats.org/officeDocument/2006/bibliography"/>
   </ds:schemaRefs>

</xml_diff>

<commit_message>
Minor formatting updates to SRS
including page number fix (Page 1 of # -> Page 1 of 16)
</commit_message>
<xml_diff>
--- a/Documents/Technical Reports/TWIX_SRS.docx
+++ b/Documents/Technical Reports/TWIX_SRS.docx
@@ -1,6 +1,6 @@
 
 <file path=word/document.xml><?xml version="1.0" encoding="utf-8"?>
-<w:document xmlns:wpc="http://schemas.microsoft.com/office/word/2010/wordprocessingCanvas" xmlns:mo="http://schemas.microsoft.com/office/mac/office/2008/main" xmlns:mc="http://schemas.openxmlformats.org/markup-compatibility/2006" xmlns:mv="urn:schemas-microsoft-com:mac:vml" xmlns:o="urn:schemas-microsoft-com:office:office" xmlns:r="http://schemas.openxmlformats.org/officeDocument/2006/relationships" xmlns:m="http://schemas.openxmlformats.org/officeDocument/2006/math" xmlns:v="urn:schemas-microsoft-com:vml" xmlns:wp14="http://schemas.microsoft.com/office/word/2010/wordprocessingDrawing" xmlns:wp="http://schemas.openxmlformats.org/drawingml/2006/wordprocessingDrawing" xmlns:w10="urn:schemas-microsoft-com:office:word" xmlns:w="http://schemas.openxmlformats.org/wordprocessingml/2006/main" xmlns:w14="http://schemas.microsoft.com/office/word/2010/wordml" xmlns:wpg="http://schemas.microsoft.com/office/word/2010/wordprocessingGroup" xmlns:wpi="http://schemas.microsoft.com/office/word/2010/wordprocessingInk" xmlns:wne="http://schemas.microsoft.com/office/word/2006/wordml" xmlns:wps="http://schemas.microsoft.com/office/word/2010/wordprocessingShape" mc:Ignorable="w14 wp14">
+<w:document xmlns:wpc="http://schemas.microsoft.com/office/word/2010/wordprocessingCanvas" xmlns:mc="http://schemas.openxmlformats.org/markup-compatibility/2006" xmlns:o="urn:schemas-microsoft-com:office:office" xmlns:r="http://schemas.openxmlformats.org/officeDocument/2006/relationships" xmlns:m="http://schemas.openxmlformats.org/officeDocument/2006/math" xmlns:v="urn:schemas-microsoft-com:vml" xmlns:wp14="http://schemas.microsoft.com/office/word/2010/wordprocessingDrawing" xmlns:wp="http://schemas.openxmlformats.org/drawingml/2006/wordprocessingDrawing" xmlns:w10="urn:schemas-microsoft-com:office:word" xmlns:w="http://schemas.openxmlformats.org/wordprocessingml/2006/main" xmlns:w14="http://schemas.microsoft.com/office/word/2010/wordml" xmlns:wpg="http://schemas.microsoft.com/office/word/2010/wordprocessingGroup" xmlns:wpi="http://schemas.microsoft.com/office/word/2010/wordprocessingInk" xmlns:wne="http://schemas.microsoft.com/office/word/2006/wordml" xmlns:wps="http://schemas.microsoft.com/office/word/2010/wordprocessingShape" mc:Ignorable="w14 wp14">
   <w:body>
     <w:p>
       <w:pPr>
@@ -97,8 +97,16 @@
           <w:rFonts w:cs="Arial"/>
         </w:rPr>
         <w:br/>
-        <w:t>Development Team:</w:t>
-      </w:r>
+        <w:t>Development Team</w:t>
+      </w:r>
+      <w:proofErr w:type="gramStart"/>
+      <w:r>
+        <w:rPr>
+          <w:rFonts w:cs="Arial"/>
+        </w:rPr>
+        <w:t>:</w:t>
+      </w:r>
+      <w:proofErr w:type="gramEnd"/>
       <w:r>
         <w:rPr>
           <w:rFonts w:cs="Arial"/>
@@ -132,8 +140,6 @@
         </w:rPr>
         <w:t>(</w:t>
       </w:r>
-      <w:bookmarkStart w:id="0" w:name="_GoBack"/>
-      <w:bookmarkEnd w:id="0"/>
       <w:r>
         <w:rPr>
           <w:rFonts w:cs="Arial"/>
@@ -141,44 +147,58 @@
           <w:sz w:val="24"/>
           <w:szCs w:val="24"/>
         </w:rPr>
-        <w:t>Stephen Moore, Mariama Barr-Dallas, Michael Tang, Keith Chang, Justin Tavares)</w:t>
-      </w:r>
-      <w:r>
-        <w:rPr>
-          <w:rFonts w:cs="Arial"/>
-        </w:rPr>
-        <w:br/>
-      </w:r>
-      <w:r>
-        <w:rPr>
-          <w:rFonts w:cs="Arial"/>
-        </w:rPr>
-        <w:br/>
-      </w:r>
-      <w:r>
-        <w:rPr>
-          <w:rFonts w:cs="Arial"/>
-        </w:rPr>
-        <w:br/>
-        <w:t>System Name:</w:t>
-      </w:r>
-      <w:r>
-        <w:rPr>
-          <w:rFonts w:cs="Arial"/>
-        </w:rPr>
-        <w:br/>
-      </w:r>
+        <w:t xml:space="preserve">Stephen Moore, </w:t>
+      </w:r>
+      <w:proofErr w:type="spellStart"/>
       <w:r>
         <w:rPr>
           <w:rFonts w:cs="Arial"/>
           <w:b w:val="0"/>
-        </w:rPr>
-        <w:t>Tailored Travels</w:t>
-      </w:r>
+          <w:sz w:val="24"/>
+          <w:szCs w:val="24"/>
+        </w:rPr>
+        <w:t>Mariama</w:t>
+      </w:r>
+      <w:proofErr w:type="spellEnd"/>
       <w:r>
         <w:rPr>
           <w:rFonts w:cs="Arial"/>
           <w:b w:val="0"/>
+          <w:sz w:val="24"/>
+          <w:szCs w:val="24"/>
+        </w:rPr>
+        <w:t xml:space="preserve"> Barr-Dallas, Michael Tang, Keith Chang, Justin Tavares)</w:t>
+      </w:r>
+      <w:r>
+        <w:rPr>
+          <w:rFonts w:cs="Arial"/>
+        </w:rPr>
+        <w:br/>
+      </w:r>
+      <w:r>
+        <w:rPr>
+          <w:rFonts w:cs="Arial"/>
+        </w:rPr>
+        <w:br/>
+      </w:r>
+      <w:r>
+        <w:rPr>
+          <w:rFonts w:cs="Arial"/>
+        </w:rPr>
+        <w:br/>
+        <w:t>System Name</w:t>
+      </w:r>
+      <w:proofErr w:type="gramStart"/>
+      <w:r>
+        <w:rPr>
+          <w:rFonts w:cs="Arial"/>
+        </w:rPr>
+        <w:t>:</w:t>
+      </w:r>
+      <w:proofErr w:type="gramEnd"/>
+      <w:r>
+        <w:rPr>
+          <w:rFonts w:cs="Arial"/>
         </w:rPr>
         <w:br/>
       </w:r>
@@ -187,26 +207,14 @@
           <w:rFonts w:cs="Arial"/>
           <w:b w:val="0"/>
         </w:rPr>
-        <w:br/>
-      </w:r>
-      <w:r>
-        <w:rPr>
-          <w:rFonts w:cs="Arial"/>
-        </w:rPr>
-        <w:t>Supervisor:</w:t>
-      </w:r>
-      <w:r>
-        <w:rPr>
-          <w:rFonts w:cs="Arial"/>
-        </w:rPr>
-        <w:br/>
+        <w:t>Tailored Travels</w:t>
       </w:r>
       <w:r>
         <w:rPr>
           <w:rFonts w:cs="Arial"/>
           <w:b w:val="0"/>
         </w:rPr>
-        <w:t>Russ Cain</w:t>
+        <w:br/>
       </w:r>
       <w:r>
         <w:rPr>
@@ -218,15 +226,8 @@
       <w:r>
         <w:rPr>
           <w:rFonts w:cs="Arial"/>
-          <w:b w:val="0"/>
-        </w:rPr>
-        <w:br/>
-      </w:r>
-      <w:r>
-        <w:rPr>
-          <w:rFonts w:cs="Arial"/>
-        </w:rPr>
-        <w:t>Customer:</w:t>
+        </w:rPr>
+        <w:t>Supervisor:</w:t>
       </w:r>
       <w:r>
         <w:rPr>
@@ -239,8 +240,59 @@
           <w:rFonts w:cs="Arial"/>
           <w:b w:val="0"/>
         </w:rPr>
-        <w:t>Piyush Godbole</w:t>
-      </w:r>
+        <w:t>Russ Cain</w:t>
+      </w:r>
+      <w:r>
+        <w:rPr>
+          <w:rFonts w:cs="Arial"/>
+          <w:b w:val="0"/>
+        </w:rPr>
+        <w:br/>
+      </w:r>
+      <w:r>
+        <w:rPr>
+          <w:rFonts w:cs="Arial"/>
+          <w:b w:val="0"/>
+        </w:rPr>
+        <w:br/>
+      </w:r>
+      <w:r>
+        <w:rPr>
+          <w:rFonts w:cs="Arial"/>
+        </w:rPr>
+        <w:t>Customer:</w:t>
+      </w:r>
+      <w:r>
+        <w:rPr>
+          <w:rFonts w:cs="Arial"/>
+        </w:rPr>
+        <w:br/>
+      </w:r>
+      <w:proofErr w:type="spellStart"/>
+      <w:r>
+        <w:rPr>
+          <w:rFonts w:cs="Arial"/>
+          <w:b w:val="0"/>
+        </w:rPr>
+        <w:t>Piyush</w:t>
+      </w:r>
+      <w:proofErr w:type="spellEnd"/>
+      <w:r>
+        <w:rPr>
+          <w:rFonts w:cs="Arial"/>
+          <w:b w:val="0"/>
+        </w:rPr>
+        <w:t xml:space="preserve"> </w:t>
+      </w:r>
+      <w:proofErr w:type="spellStart"/>
+      <w:r>
+        <w:rPr>
+          <w:rFonts w:cs="Arial"/>
+          <w:b w:val="0"/>
+        </w:rPr>
+        <w:t>Godbole</w:t>
+      </w:r>
+      <w:proofErr w:type="spellEnd"/>
       <w:r>
         <w:rPr>
           <w:rFonts w:cs="Arial"/>
@@ -1501,15 +1553,40 @@
           <w:rFonts w:ascii="Arial" w:hAnsi="Arial" w:cs="Arial"/>
           <w:b/>
         </w:rPr>
-        <w:t>being edited on G</w:t>
-      </w:r>
+        <w:t xml:space="preserve">being edited on </w:t>
+      </w:r>
+      <w:proofErr w:type="spellStart"/>
       <w:r>
         <w:rPr>
           <w:rFonts w:ascii="Arial" w:hAnsi="Arial" w:cs="Arial"/>
           <w:b/>
         </w:rPr>
-        <w:t>it. Description pending.</w:t>
-      </w:r>
+        <w:t>G</w:t>
+      </w:r>
+      <w:r>
+        <w:rPr>
+          <w:rFonts w:ascii="Arial" w:hAnsi="Arial" w:cs="Arial"/>
+          <w:b/>
+        </w:rPr>
+        <w:t>it</w:t>
+      </w:r>
+      <w:proofErr w:type="spellEnd"/>
+      <w:r>
+        <w:rPr>
+          <w:rFonts w:ascii="Arial" w:hAnsi="Arial" w:cs="Arial"/>
+          <w:b/>
+        </w:rPr>
+        <w:t xml:space="preserve">. </w:t>
+      </w:r>
+      <w:proofErr w:type="gramStart"/>
+      <w:r>
+        <w:rPr>
+          <w:rFonts w:ascii="Arial" w:hAnsi="Arial" w:cs="Arial"/>
+          <w:b/>
+        </w:rPr>
+        <w:t>Description pending.</w:t>
+      </w:r>
+      <w:proofErr w:type="gramEnd"/>
     </w:p>
     <w:p>
       <w:pPr>
@@ -1934,6 +2011,7 @@
                 <w:b/>
               </w:rPr>
             </w:pPr>
+            <w:proofErr w:type="spellStart"/>
             <w:r>
               <w:rPr>
                 <w:rFonts w:ascii="Arial" w:hAnsi="Arial" w:cs="Arial"/>
@@ -1941,6 +2019,7 @@
               </w:rPr>
               <w:t>Postconditions</w:t>
             </w:r>
+            <w:proofErr w:type="spellEnd"/>
           </w:p>
         </w:tc>
         <w:tc>
@@ -3197,6 +3276,7 @@
                 <w:b/>
               </w:rPr>
             </w:pPr>
+            <w:proofErr w:type="spellStart"/>
             <w:r>
               <w:rPr>
                 <w:rFonts w:ascii="Arial" w:hAnsi="Arial" w:cs="Arial"/>
@@ -3204,6 +3284,7 @@
               </w:rPr>
               <w:t>Postconditions</w:t>
             </w:r>
+            <w:proofErr w:type="spellEnd"/>
           </w:p>
         </w:tc>
         <w:tc>
@@ -4334,6 +4415,7 @@
                 <w:b/>
               </w:rPr>
             </w:pPr>
+            <w:proofErr w:type="spellStart"/>
             <w:r>
               <w:rPr>
                 <w:rFonts w:ascii="Arial" w:hAnsi="Arial" w:cs="Arial"/>
@@ -4341,6 +4423,7 @@
               </w:rPr>
               <w:t>Postconditions</w:t>
             </w:r>
+            <w:proofErr w:type="spellEnd"/>
           </w:p>
         </w:tc>
         <w:tc>
@@ -5479,6 +5562,7 @@
                 <w:b/>
               </w:rPr>
             </w:pPr>
+            <w:proofErr w:type="spellStart"/>
             <w:r>
               <w:rPr>
                 <w:rFonts w:ascii="Arial" w:hAnsi="Arial" w:cs="Arial"/>
@@ -5486,6 +5570,7 @@
               </w:rPr>
               <w:t>Postconditions</w:t>
             </w:r>
+            <w:proofErr w:type="spellEnd"/>
           </w:p>
         </w:tc>
         <w:tc>
@@ -6730,6 +6815,7 @@
                 <w:b/>
               </w:rPr>
             </w:pPr>
+            <w:proofErr w:type="spellStart"/>
             <w:r>
               <w:rPr>
                 <w:rFonts w:ascii="Arial" w:hAnsi="Arial" w:cs="Arial"/>
@@ -6737,6 +6823,7 @@
               </w:rPr>
               <w:t>Postconditions</w:t>
             </w:r>
+            <w:proofErr w:type="spellEnd"/>
           </w:p>
         </w:tc>
         <w:tc>
@@ -8051,6 +8138,7 @@
                 <w:b/>
               </w:rPr>
             </w:pPr>
+            <w:proofErr w:type="spellStart"/>
             <w:r>
               <w:rPr>
                 <w:rFonts w:ascii="Arial" w:hAnsi="Arial" w:cs="Arial"/>
@@ -8058,6 +8146,7 @@
               </w:rPr>
               <w:t>Postconditions</w:t>
             </w:r>
+            <w:proofErr w:type="spellEnd"/>
           </w:p>
         </w:tc>
         <w:tc>
@@ -8284,7 +8373,25 @@
                 <w:i/>
                 <w:iCs/>
               </w:rPr>
-              <w:t>User loggs in</w:t>
+              <w:t xml:space="preserve">User </w:t>
+            </w:r>
+            <w:proofErr w:type="spellStart"/>
+            <w:r>
+              <w:rPr>
+                <w:rFonts w:ascii="Arial" w:hAnsi="Arial" w:cs="Arial"/>
+                <w:i/>
+                <w:iCs/>
+              </w:rPr>
+              <w:t>loggs</w:t>
+            </w:r>
+            <w:proofErr w:type="spellEnd"/>
+            <w:r>
+              <w:rPr>
+                <w:rFonts w:ascii="Arial" w:hAnsi="Arial" w:cs="Arial"/>
+                <w:i/>
+                <w:iCs/>
+              </w:rPr>
+              <w:t xml:space="preserve"> in</w:t>
             </w:r>
           </w:p>
         </w:tc>
@@ -9219,6 +9326,7 @@
                 <w:b/>
               </w:rPr>
             </w:pPr>
+            <w:proofErr w:type="spellStart"/>
             <w:r>
               <w:rPr>
                 <w:rFonts w:ascii="Arial" w:hAnsi="Arial" w:cs="Arial"/>
@@ -9226,6 +9334,7 @@
               </w:rPr>
               <w:t>Postconditions</w:t>
             </w:r>
+            <w:proofErr w:type="spellEnd"/>
           </w:p>
         </w:tc>
         <w:tc>
@@ -10575,7 +10684,25 @@
           <w:b/>
           <w:i/>
         </w:rPr>
-        <w:t>(Spreadsheet ongoing on git)</w:t>
+        <w:t xml:space="preserve">(Spreadsheet ongoing on </w:t>
+      </w:r>
+      <w:proofErr w:type="spellStart"/>
+      <w:r>
+        <w:rPr>
+          <w:rFonts w:ascii="Arial" w:hAnsi="Arial" w:cs="Arial"/>
+          <w:b/>
+          <w:i/>
+        </w:rPr>
+        <w:t>git</w:t>
+      </w:r>
+      <w:proofErr w:type="spellEnd"/>
+      <w:r>
+        <w:rPr>
+          <w:rFonts w:ascii="Arial" w:hAnsi="Arial" w:cs="Arial"/>
+          <w:b/>
+          <w:i/>
+        </w:rPr>
+        <w:t>)</w:t>
       </w:r>
     </w:p>
     <w:p>
@@ -10663,7 +10790,25 @@
           <w:b/>
           <w:i/>
         </w:rPr>
-        <w:t>(Spreadsheet ongoing on git)</w:t>
+        <w:t xml:space="preserve">(Spreadsheet ongoing on </w:t>
+      </w:r>
+      <w:proofErr w:type="spellStart"/>
+      <w:r>
+        <w:rPr>
+          <w:rFonts w:ascii="Arial" w:hAnsi="Arial" w:cs="Arial"/>
+          <w:b/>
+          <w:i/>
+        </w:rPr>
+        <w:t>git</w:t>
+      </w:r>
+      <w:proofErr w:type="spellEnd"/>
+      <w:r>
+        <w:rPr>
+          <w:rFonts w:ascii="Arial" w:hAnsi="Arial" w:cs="Arial"/>
+          <w:b/>
+          <w:i/>
+        </w:rPr>
+        <w:t>)</w:t>
       </w:r>
     </w:p>
     <w:p>
@@ -10775,10 +10920,16 @@
       <w:r>
         <w:rPr>
           <w:rFonts w:ascii="Arial" w:hAnsi="Arial" w:cs="Arial"/>
+        </w:rPr>
+        <w:lastRenderedPageBreak/>
+        <w:t>Appendix A</w:t>
+      </w:r>
+      <w:r>
+        <w:rPr>
+          <w:rFonts w:ascii="Arial" w:hAnsi="Arial" w:cs="Arial"/>
           <w:b w:val="0"/>
         </w:rPr>
-        <w:lastRenderedPageBreak/>
-        <w:t>Appendix A -</w:t>
+        <w:t xml:space="preserve"> -</w:t>
       </w:r>
       <w:r>
         <w:rPr>
@@ -10812,7 +10963,23 @@
           <w:rFonts w:ascii="Arial" w:hAnsi="Arial" w:cs="Arial"/>
           <w:b/>
         </w:rPr>
-        <w:t>Sign off Agreement Between Customer and Contractor</w:t>
+        <w:t xml:space="preserve">Sign off Agreement </w:t>
+      </w:r>
+      <w:proofErr w:type="gramStart"/>
+      <w:r>
+        <w:rPr>
+          <w:rFonts w:ascii="Arial" w:hAnsi="Arial" w:cs="Arial"/>
+          <w:b/>
+        </w:rPr>
+        <w:t>Between</w:t>
+      </w:r>
+      <w:proofErr w:type="gramEnd"/>
+      <w:r>
+        <w:rPr>
+          <w:rFonts w:ascii="Arial" w:hAnsi="Arial" w:cs="Arial"/>
+          <w:b/>
+        </w:rPr>
+        <w:t xml:space="preserve"> Customer and Contractor</w:t>
       </w:r>
     </w:p>
     <w:p>
@@ -10920,12 +11087,28 @@
           <w:rFonts w:ascii="Arial" w:hAnsi="Arial" w:cs="Arial"/>
         </w:rPr>
       </w:pPr>
-      <w:r>
-        <w:rPr>
-          <w:rFonts w:ascii="Arial" w:hAnsi="Arial" w:cs="Arial"/>
-        </w:rPr>
-        <w:t>Piyush Godbole</w:t>
-      </w:r>
+      <w:proofErr w:type="spellStart"/>
+      <w:r>
+        <w:rPr>
+          <w:rFonts w:ascii="Arial" w:hAnsi="Arial" w:cs="Arial"/>
+        </w:rPr>
+        <w:t>Piyush</w:t>
+      </w:r>
+      <w:proofErr w:type="spellEnd"/>
+      <w:r>
+        <w:rPr>
+          <w:rFonts w:ascii="Arial" w:hAnsi="Arial" w:cs="Arial"/>
+        </w:rPr>
+        <w:t xml:space="preserve"> </w:t>
+      </w:r>
+      <w:proofErr w:type="spellStart"/>
+      <w:r>
+        <w:rPr>
+          <w:rFonts w:ascii="Arial" w:hAnsi="Arial" w:cs="Arial"/>
+        </w:rPr>
+        <w:t>Godbole</w:t>
+      </w:r>
+      <w:proofErr w:type="spellEnd"/>
     </w:p>
     <w:p>
       <w:pPr>
@@ -10957,30 +11140,6 @@
           <w:b/>
         </w:rPr>
         <w:t>Team Review Sign-off</w:t>
-      </w:r>
-    </w:p>
-    <w:p>
-      <w:pPr>
-        <w:pStyle w:val="TextBodyIndent"/>
-        <w:ind w:left="0"/>
-        <w:rPr>
-          <w:rFonts w:ascii="Arial" w:hAnsi="Arial" w:cs="Arial"/>
-        </w:rPr>
-      </w:pPr>
-    </w:p>
-    <w:p>
-      <w:pPr>
-        <w:pStyle w:val="TextBodyIndent"/>
-        <w:ind w:left="0"/>
-        <w:rPr>
-          <w:rFonts w:ascii="Arial" w:hAnsi="Arial" w:cs="Arial"/>
-        </w:rPr>
-      </w:pPr>
-      <w:r>
-        <w:rPr>
-          <w:rFonts w:ascii="Arial" w:hAnsi="Arial" w:cs="Arial"/>
-        </w:rPr>
-        <w:t xml:space="preserve">Provide a brief paragraph stating that all members of the team have reviewed the document and agree on its content and format. Provide lines for typed names, signatures, dates, and comments for each team member. </w:t>
       </w:r>
     </w:p>
     <w:p>
@@ -11225,11 +11384,19 @@
         </w:rPr>
         <w:br/>
       </w:r>
-      <w:r>
-        <w:rPr>
-          <w:rFonts w:ascii="Arial" w:hAnsi="Arial" w:cs="Arial"/>
-        </w:rPr>
-        <w:t>Mariama Barr-Dallas</w:t>
+      <w:proofErr w:type="spellStart"/>
+      <w:r>
+        <w:rPr>
+          <w:rFonts w:ascii="Arial" w:hAnsi="Arial" w:cs="Arial"/>
+        </w:rPr>
+        <w:t>Mariama</w:t>
+      </w:r>
+      <w:proofErr w:type="spellEnd"/>
+      <w:r>
+        <w:rPr>
+          <w:rFonts w:ascii="Arial" w:hAnsi="Arial" w:cs="Arial"/>
+        </w:rPr>
+        <w:t xml:space="preserve"> Barr-Dallas</w:t>
       </w:r>
       <w:r>
         <w:rPr>
@@ -11287,6 +11454,7 @@
         </w:rPr>
         <w:br/>
       </w:r>
+      <w:proofErr w:type="gramStart"/>
       <w:r>
         <w:rPr>
           <w:rFonts w:ascii="Arial" w:hAnsi="Arial" w:cs="Arial"/>
@@ -11311,8 +11479,37 @@
           <w:rFonts w:ascii="Arial" w:hAnsi="Arial" w:cs="Arial"/>
         </w:rPr>
         <w:tab/>
-        <w:t>Update Non functional reqs.</w:t>
-      </w:r>
+        <w:t xml:space="preserve">Update </w:t>
+      </w:r>
+      <w:proofErr w:type="spellStart"/>
+      <w:r>
+        <w:rPr>
+          <w:rFonts w:ascii="Arial" w:hAnsi="Arial" w:cs="Arial"/>
+        </w:rPr>
+        <w:t>Non functional</w:t>
+      </w:r>
+      <w:proofErr w:type="spellEnd"/>
+      <w:r>
+        <w:rPr>
+          <w:rFonts w:ascii="Arial" w:hAnsi="Arial" w:cs="Arial"/>
+        </w:rPr>
+        <w:t xml:space="preserve"> </w:t>
+      </w:r>
+      <w:proofErr w:type="spellStart"/>
+      <w:r>
+        <w:rPr>
+          <w:rFonts w:ascii="Arial" w:hAnsi="Arial" w:cs="Arial"/>
+        </w:rPr>
+        <w:t>reqs</w:t>
+      </w:r>
+      <w:proofErr w:type="spellEnd"/>
+      <w:r>
+        <w:rPr>
+          <w:rFonts w:ascii="Arial" w:hAnsi="Arial" w:cs="Arial"/>
+        </w:rPr>
+        <w:t>.</w:t>
+      </w:r>
+      <w:proofErr w:type="gramEnd"/>
     </w:p>
     <w:p>
       <w:pPr>
@@ -11426,7 +11623,21 @@
           <w:rFonts w:ascii="Arial" w:hAnsi="Arial" w:cs="Arial"/>
         </w:rPr>
         <w:tab/>
-        <w:t>Add diagram/desc in 1.4</w:t>
+        <w:t>Add diagram/</w:t>
+      </w:r>
+      <w:proofErr w:type="spellStart"/>
+      <w:r>
+        <w:rPr>
+          <w:rFonts w:ascii="Arial" w:hAnsi="Arial" w:cs="Arial"/>
+        </w:rPr>
+        <w:t>desc</w:t>
+      </w:r>
+      <w:proofErr w:type="spellEnd"/>
+      <w:r>
+        <w:rPr>
+          <w:rFonts w:ascii="Arial" w:hAnsi="Arial" w:cs="Arial"/>
+        </w:rPr>
+        <w:t xml:space="preserve"> in 1.4</w:t>
       </w:r>
     </w:p>
     <w:p>
@@ -11478,6 +11689,7 @@
           <w:docGrid w:linePitch="240"/>
         </w:sectPr>
       </w:pPr>
+      <w:bookmarkStart w:id="0" w:name="_GoBack"/>
       <w:r>
         <w:rPr>
           <w:rStyle w:val="InternetLink"/>
@@ -11498,6 +11710,7 @@
         <w:t>x</w:t>
       </w:r>
     </w:p>
+    <w:bookmarkEnd w:id="0"/>
     <w:p/>
     <w:sectPr>
       <w:type w:val="continuous"/>
@@ -11512,7 +11725,7 @@
 </file>
 
 <file path=word/endnotes.xml><?xml version="1.0" encoding="utf-8"?>
-<w:endnotes xmlns:wpc="http://schemas.microsoft.com/office/word/2010/wordprocessingCanvas" xmlns:mo="http://schemas.microsoft.com/office/mac/office/2008/main" xmlns:mc="http://schemas.openxmlformats.org/markup-compatibility/2006" xmlns:mv="urn:schemas-microsoft-com:mac:vml" xmlns:o="urn:schemas-microsoft-com:office:office" xmlns:r="http://schemas.openxmlformats.org/officeDocument/2006/relationships" xmlns:m="http://schemas.openxmlformats.org/officeDocument/2006/math" xmlns:v="urn:schemas-microsoft-com:vml" xmlns:wp14="http://schemas.microsoft.com/office/word/2010/wordprocessingDrawing" xmlns:wp="http://schemas.openxmlformats.org/drawingml/2006/wordprocessingDrawing" xmlns:w10="urn:schemas-microsoft-com:office:word" xmlns:w="http://schemas.openxmlformats.org/wordprocessingml/2006/main" xmlns:w14="http://schemas.microsoft.com/office/word/2010/wordml" xmlns:wpg="http://schemas.microsoft.com/office/word/2010/wordprocessingGroup" xmlns:wpi="http://schemas.microsoft.com/office/word/2010/wordprocessingInk" xmlns:wne="http://schemas.microsoft.com/office/word/2006/wordml" xmlns:wps="http://schemas.microsoft.com/office/word/2010/wordprocessingShape" mc:Ignorable="w14 wp14">
+<w:endnotes xmlns:wpc="http://schemas.microsoft.com/office/word/2010/wordprocessingCanvas" xmlns:mc="http://schemas.openxmlformats.org/markup-compatibility/2006" xmlns:o="urn:schemas-microsoft-com:office:office" xmlns:r="http://schemas.openxmlformats.org/officeDocument/2006/relationships" xmlns:m="http://schemas.openxmlformats.org/officeDocument/2006/math" xmlns:v="urn:schemas-microsoft-com:vml" xmlns:wp14="http://schemas.microsoft.com/office/word/2010/wordprocessingDrawing" xmlns:wp="http://schemas.openxmlformats.org/drawingml/2006/wordprocessingDrawing" xmlns:w10="urn:schemas-microsoft-com:office:word" xmlns:w="http://schemas.openxmlformats.org/wordprocessingml/2006/main" xmlns:w14="http://schemas.microsoft.com/office/word/2010/wordml" xmlns:wpg="http://schemas.microsoft.com/office/word/2010/wordprocessingGroup" xmlns:wpi="http://schemas.microsoft.com/office/word/2010/wordprocessingInk" xmlns:wne="http://schemas.microsoft.com/office/word/2006/wordml" xmlns:wps="http://schemas.microsoft.com/office/word/2010/wordprocessingShape" mc:Ignorable="w14 wp14">
   <w:endnote w:type="separator" w:id="-1">
     <w:p>
       <w:r>
@@ -11531,41 +11744,69 @@
 </file>
 
 <file path=word/footer1.xml><?xml version="1.0" encoding="utf-8"?>
-<w:ftr xmlns:wpc="http://schemas.microsoft.com/office/word/2010/wordprocessingCanvas" xmlns:mo="http://schemas.microsoft.com/office/mac/office/2008/main" xmlns:mc="http://schemas.openxmlformats.org/markup-compatibility/2006" xmlns:mv="urn:schemas-microsoft-com:mac:vml" xmlns:o="urn:schemas-microsoft-com:office:office" xmlns:r="http://schemas.openxmlformats.org/officeDocument/2006/relationships" xmlns:m="http://schemas.openxmlformats.org/officeDocument/2006/math" xmlns:v="urn:schemas-microsoft-com:vml" xmlns:wp14="http://schemas.microsoft.com/office/word/2010/wordprocessingDrawing" xmlns:wp="http://schemas.openxmlformats.org/drawingml/2006/wordprocessingDrawing" xmlns:w10="urn:schemas-microsoft-com:office:word" xmlns:w="http://schemas.openxmlformats.org/wordprocessingml/2006/main" xmlns:w14="http://schemas.microsoft.com/office/word/2010/wordml" xmlns:wpg="http://schemas.microsoft.com/office/word/2010/wordprocessingGroup" xmlns:wpi="http://schemas.microsoft.com/office/word/2010/wordprocessingInk" xmlns:wne="http://schemas.microsoft.com/office/word/2006/wordml" xmlns:wps="http://schemas.microsoft.com/office/word/2010/wordprocessingShape" mc:Ignorable="w14 wp14">
+<w:ftr xmlns:wpc="http://schemas.microsoft.com/office/word/2010/wordprocessingCanvas" xmlns:mc="http://schemas.openxmlformats.org/markup-compatibility/2006" xmlns:o="urn:schemas-microsoft-com:office:office" xmlns:r="http://schemas.openxmlformats.org/officeDocument/2006/relationships" xmlns:m="http://schemas.openxmlformats.org/officeDocument/2006/math" xmlns:v="urn:schemas-microsoft-com:vml" xmlns:wp14="http://schemas.microsoft.com/office/word/2010/wordprocessingDrawing" xmlns:wp="http://schemas.openxmlformats.org/drawingml/2006/wordprocessingDrawing" xmlns:w10="urn:schemas-microsoft-com:office:word" xmlns:w="http://schemas.openxmlformats.org/wordprocessingml/2006/main" xmlns:w14="http://schemas.microsoft.com/office/word/2010/wordml" xmlns:wpg="http://schemas.microsoft.com/office/word/2010/wordprocessingGroup" xmlns:wpi="http://schemas.microsoft.com/office/word/2010/wordprocessingInk" xmlns:wne="http://schemas.microsoft.com/office/word/2006/wordml" xmlns:wps="http://schemas.microsoft.com/office/word/2010/wordprocessingShape" mc:Ignorable="w14 wp14">
+  <w:sdt>
+    <w:sdtPr>
+      <w:id w:val="-368994708"/>
+      <w:docPartObj>
+        <w:docPartGallery w:val="Page Numbers (Bottom of Page)"/>
+        <w:docPartUnique/>
+      </w:docPartObj>
+    </w:sdtPr>
+    <w:sdtEndPr>
+      <w:rPr>
+        <w:noProof/>
+      </w:rPr>
+    </w:sdtEndPr>
+    <w:sdtContent>
+      <w:p>
+        <w:pPr>
+          <w:pStyle w:val="Footer"/>
+          <w:jc w:val="right"/>
+          <w:rPr>
+            <w:noProof/>
+          </w:rPr>
+        </w:pPr>
+        <w:r>
+          <w:fldChar w:fldCharType="begin"/>
+        </w:r>
+        <w:r>
+          <w:instrText xml:space="preserve"> PAGE   \* MERGEFORMAT </w:instrText>
+        </w:r>
+        <w:r>
+          <w:fldChar w:fldCharType="separate"/>
+        </w:r>
+        <w:r>
+          <w:rPr>
+            <w:noProof/>
+          </w:rPr>
+          <w:t>3</w:t>
+        </w:r>
+        <w:r>
+          <w:rPr>
+            <w:noProof/>
+          </w:rPr>
+          <w:fldChar w:fldCharType="end"/>
+        </w:r>
+        <w:r>
+          <w:rPr>
+            <w:noProof/>
+          </w:rPr>
+          <w:t xml:space="preserve"> of 15</w:t>
+        </w:r>
+      </w:p>
+    </w:sdtContent>
+  </w:sdt>
   <w:p>
     <w:pPr>
       <w:jc w:val="right"/>
     </w:pPr>
-    <w:r>
-      <w:t xml:space="preserve">Page </w:t>
-    </w:r>
-    <w:r>
-      <w:fldChar w:fldCharType="begin"/>
-    </w:r>
-    <w:r>
-      <w:instrText>PAGE</w:instrText>
-    </w:r>
-    <w:r>
-      <w:fldChar w:fldCharType="separate"/>
-    </w:r>
-    <w:r>
-      <w:rPr>
-        <w:noProof/>
-      </w:rPr>
-      <w:t>2</w:t>
-    </w:r>
-    <w:r>
-      <w:fldChar w:fldCharType="end"/>
-    </w:r>
-    <w:r>
-      <w:t xml:space="preserve"> of #</w:t>
-    </w:r>
   </w:p>
 </w:ftr>
 </file>
 
 <file path=word/footnotes.xml><?xml version="1.0" encoding="utf-8"?>
-<w:footnotes xmlns:wpc="http://schemas.microsoft.com/office/word/2010/wordprocessingCanvas" xmlns:mo="http://schemas.microsoft.com/office/mac/office/2008/main" xmlns:mc="http://schemas.openxmlformats.org/markup-compatibility/2006" xmlns:mv="urn:schemas-microsoft-com:mac:vml" xmlns:o="urn:schemas-microsoft-com:office:office" xmlns:r="http://schemas.openxmlformats.org/officeDocument/2006/relationships" xmlns:m="http://schemas.openxmlformats.org/officeDocument/2006/math" xmlns:v="urn:schemas-microsoft-com:vml" xmlns:wp14="http://schemas.microsoft.com/office/word/2010/wordprocessingDrawing" xmlns:wp="http://schemas.openxmlformats.org/drawingml/2006/wordprocessingDrawing" xmlns:w10="urn:schemas-microsoft-com:office:word" xmlns:w="http://schemas.openxmlformats.org/wordprocessingml/2006/main" xmlns:w14="http://schemas.microsoft.com/office/word/2010/wordml" xmlns:wpg="http://schemas.microsoft.com/office/word/2010/wordprocessingGroup" xmlns:wpi="http://schemas.microsoft.com/office/word/2010/wordprocessingInk" xmlns:wne="http://schemas.microsoft.com/office/word/2006/wordml" xmlns:wps="http://schemas.microsoft.com/office/word/2010/wordprocessingShape" mc:Ignorable="w14 wp14">
+<w:footnotes xmlns:wpc="http://schemas.microsoft.com/office/word/2010/wordprocessingCanvas" xmlns:mc="http://schemas.openxmlformats.org/markup-compatibility/2006" xmlns:o="urn:schemas-microsoft-com:office:office" xmlns:r="http://schemas.openxmlformats.org/officeDocument/2006/relationships" xmlns:m="http://schemas.openxmlformats.org/officeDocument/2006/math" xmlns:v="urn:schemas-microsoft-com:vml" xmlns:wp14="http://schemas.microsoft.com/office/word/2010/wordprocessingDrawing" xmlns:wp="http://schemas.openxmlformats.org/drawingml/2006/wordprocessingDrawing" xmlns:w10="urn:schemas-microsoft-com:office:word" xmlns:w="http://schemas.openxmlformats.org/wordprocessingml/2006/main" xmlns:w14="http://schemas.microsoft.com/office/word/2010/wordml" xmlns:wpg="http://schemas.microsoft.com/office/word/2010/wordprocessingGroup" xmlns:wpi="http://schemas.microsoft.com/office/word/2010/wordprocessingInk" xmlns:wne="http://schemas.microsoft.com/office/word/2006/wordml" xmlns:wps="http://schemas.microsoft.com/office/word/2010/wordprocessingShape" mc:Ignorable="w14 wp14">
   <w:footnote w:type="separator" w:id="-1">
     <w:p>
       <w:r>
@@ -11584,7 +11825,7 @@
 </file>
 
 <file path=word/header1.xml><?xml version="1.0" encoding="utf-8"?>
-<w:hdr xmlns:wpc="http://schemas.microsoft.com/office/word/2010/wordprocessingCanvas" xmlns:mo="http://schemas.microsoft.com/office/mac/office/2008/main" xmlns:mc="http://schemas.openxmlformats.org/markup-compatibility/2006" xmlns:mv="urn:schemas-microsoft-com:mac:vml" xmlns:o="urn:schemas-microsoft-com:office:office" xmlns:r="http://schemas.openxmlformats.org/officeDocument/2006/relationships" xmlns:m="http://schemas.openxmlformats.org/officeDocument/2006/math" xmlns:v="urn:schemas-microsoft-com:vml" xmlns:wp14="http://schemas.microsoft.com/office/word/2010/wordprocessingDrawing" xmlns:wp="http://schemas.openxmlformats.org/drawingml/2006/wordprocessingDrawing" xmlns:w10="urn:schemas-microsoft-com:office:word" xmlns:w="http://schemas.openxmlformats.org/wordprocessingml/2006/main" xmlns:w14="http://schemas.microsoft.com/office/word/2010/wordml" xmlns:wpg="http://schemas.microsoft.com/office/word/2010/wordprocessingGroup" xmlns:wpi="http://schemas.microsoft.com/office/word/2010/wordprocessingInk" xmlns:wne="http://schemas.microsoft.com/office/word/2006/wordml" xmlns:wps="http://schemas.microsoft.com/office/word/2010/wordprocessingShape" mc:Ignorable="w14 wp14">
+<w:hdr xmlns:wpc="http://schemas.microsoft.com/office/word/2010/wordprocessingCanvas" xmlns:mc="http://schemas.openxmlformats.org/markup-compatibility/2006" xmlns:o="urn:schemas-microsoft-com:office:office" xmlns:r="http://schemas.openxmlformats.org/officeDocument/2006/relationships" xmlns:m="http://schemas.openxmlformats.org/officeDocument/2006/math" xmlns:v="urn:schemas-microsoft-com:vml" xmlns:wp14="http://schemas.microsoft.com/office/word/2010/wordprocessingDrawing" xmlns:wp="http://schemas.openxmlformats.org/drawingml/2006/wordprocessingDrawing" xmlns:w10="urn:schemas-microsoft-com:office:word" xmlns:w="http://schemas.openxmlformats.org/wordprocessingml/2006/main" xmlns:w14="http://schemas.microsoft.com/office/word/2010/wordml" xmlns:wpg="http://schemas.microsoft.com/office/word/2010/wordprocessingGroup" xmlns:wpi="http://schemas.microsoft.com/office/word/2010/wordprocessingInk" xmlns:wne="http://schemas.microsoft.com/office/word/2006/wordml" xmlns:wps="http://schemas.microsoft.com/office/word/2010/wordprocessingShape" mc:Ignorable="w14 wp14">
   <w:p>
     <w:pPr>
       <w:pStyle w:val="Header"/>
@@ -11622,7 +11863,7 @@
 </file>
 
 <file path=word/header2.xml><?xml version="1.0" encoding="utf-8"?>
-<w:hdr xmlns:wpc="http://schemas.microsoft.com/office/word/2010/wordprocessingCanvas" xmlns:mo="http://schemas.microsoft.com/office/mac/office/2008/main" xmlns:mc="http://schemas.openxmlformats.org/markup-compatibility/2006" xmlns:mv="urn:schemas-microsoft-com:mac:vml" xmlns:o="urn:schemas-microsoft-com:office:office" xmlns:r="http://schemas.openxmlformats.org/officeDocument/2006/relationships" xmlns:m="http://schemas.openxmlformats.org/officeDocument/2006/math" xmlns:v="urn:schemas-microsoft-com:vml" xmlns:wp14="http://schemas.microsoft.com/office/word/2010/wordprocessingDrawing" xmlns:wp="http://schemas.openxmlformats.org/drawingml/2006/wordprocessingDrawing" xmlns:w10="urn:schemas-microsoft-com:office:word" xmlns:w="http://schemas.openxmlformats.org/wordprocessingml/2006/main" xmlns:w14="http://schemas.microsoft.com/office/word/2010/wordml" xmlns:wpg="http://schemas.microsoft.com/office/word/2010/wordprocessingGroup" xmlns:wpi="http://schemas.microsoft.com/office/word/2010/wordprocessingInk" xmlns:wne="http://schemas.microsoft.com/office/word/2006/wordml" xmlns:wps="http://schemas.microsoft.com/office/word/2010/wordprocessingShape" mc:Ignorable="w14 wp14">
+<w:hdr xmlns:wpc="http://schemas.microsoft.com/office/word/2010/wordprocessingCanvas" xmlns:mc="http://schemas.openxmlformats.org/markup-compatibility/2006" xmlns:o="urn:schemas-microsoft-com:office:office" xmlns:r="http://schemas.openxmlformats.org/officeDocument/2006/relationships" xmlns:m="http://schemas.openxmlformats.org/officeDocument/2006/math" xmlns:v="urn:schemas-microsoft-com:vml" xmlns:wp14="http://schemas.microsoft.com/office/word/2010/wordprocessingDrawing" xmlns:wp="http://schemas.openxmlformats.org/drawingml/2006/wordprocessingDrawing" xmlns:w10="urn:schemas-microsoft-com:office:word" xmlns:w="http://schemas.openxmlformats.org/wordprocessingml/2006/main" xmlns:w14="http://schemas.microsoft.com/office/word/2010/wordml" xmlns:wpg="http://schemas.microsoft.com/office/word/2010/wordprocessingGroup" xmlns:wpi="http://schemas.microsoft.com/office/word/2010/wordprocessingInk" xmlns:wne="http://schemas.microsoft.com/office/word/2006/wordml" xmlns:wps="http://schemas.microsoft.com/office/word/2010/wordprocessingShape" mc:Ignorable="w14 wp14">
   <w:p>
     <w:pPr>
       <w:pStyle w:val="Header"/>
@@ -11654,7 +11895,7 @@
         <w:rStyle w:val="PageNumber"/>
         <w:noProof/>
       </w:rPr>
-      <w:t>2</w:t>
+      <w:t>3</w:t>
     </w:r>
     <w:r>
       <w:rPr>
@@ -11685,7 +11926,7 @@
 </file>
 
 <file path=word/numbering.xml><?xml version="1.0" encoding="utf-8"?>
-<w:numbering xmlns:wpc="http://schemas.microsoft.com/office/word/2010/wordprocessingCanvas" xmlns:mo="http://schemas.microsoft.com/office/mac/office/2008/main" xmlns:mc="http://schemas.openxmlformats.org/markup-compatibility/2006" xmlns:mv="urn:schemas-microsoft-com:mac:vml" xmlns:o="urn:schemas-microsoft-com:office:office" xmlns:r="http://schemas.openxmlformats.org/officeDocument/2006/relationships" xmlns:m="http://schemas.openxmlformats.org/officeDocument/2006/math" xmlns:v="urn:schemas-microsoft-com:vml" xmlns:wp14="http://schemas.microsoft.com/office/word/2010/wordprocessingDrawing" xmlns:wp="http://schemas.openxmlformats.org/drawingml/2006/wordprocessingDrawing" xmlns:w10="urn:schemas-microsoft-com:office:word" xmlns:w="http://schemas.openxmlformats.org/wordprocessingml/2006/main" xmlns:w14="http://schemas.microsoft.com/office/word/2010/wordml" xmlns:wpg="http://schemas.microsoft.com/office/word/2010/wordprocessingGroup" xmlns:wpi="http://schemas.microsoft.com/office/word/2010/wordprocessingInk" xmlns:wne="http://schemas.microsoft.com/office/word/2006/wordml" xmlns:wps="http://schemas.microsoft.com/office/word/2010/wordprocessingShape" mc:Ignorable="w14 wp14">
+<w:numbering xmlns:wpc="http://schemas.microsoft.com/office/word/2010/wordprocessingCanvas" xmlns:mc="http://schemas.openxmlformats.org/markup-compatibility/2006" xmlns:o="urn:schemas-microsoft-com:office:office" xmlns:r="http://schemas.openxmlformats.org/officeDocument/2006/relationships" xmlns:m="http://schemas.openxmlformats.org/officeDocument/2006/math" xmlns:v="urn:schemas-microsoft-com:vml" xmlns:wp14="http://schemas.microsoft.com/office/word/2010/wordprocessingDrawing" xmlns:wp="http://schemas.openxmlformats.org/drawingml/2006/wordprocessingDrawing" xmlns:w10="urn:schemas-microsoft-com:office:word" xmlns:w="http://schemas.openxmlformats.org/wordprocessingml/2006/main" xmlns:w14="http://schemas.microsoft.com/office/word/2010/wordml" xmlns:wpg="http://schemas.microsoft.com/office/word/2010/wordprocessingGroup" xmlns:wpi="http://schemas.microsoft.com/office/word/2010/wordprocessingInk" xmlns:wne="http://schemas.microsoft.com/office/word/2006/wordml" xmlns:wps="http://schemas.microsoft.com/office/word/2010/wordprocessingShape" mc:Ignorable="w14 wp14">
   <w:abstractNum w:abstractNumId="0">
     <w:nsid w:val="39B7667F"/>
     <w:multiLevelType w:val="multilevel"/>
@@ -12427,7 +12668,7 @@
     </w:rPrDefault>
     <w:pPrDefault/>
   </w:docDefaults>
-  <w:latentStyles w:defLockedState="0" w:defUIPriority="99" w:defSemiHidden="1" w:defUnhideWhenUsed="1" w:defQFormat="0" w:count="276">
+  <w:latentStyles w:defLockedState="0" w:defUIPriority="99" w:defSemiHidden="1" w:defUnhideWhenUsed="1" w:defQFormat="0" w:count="267">
     <w:lsdException w:name="Normal" w:semiHidden="0" w:uiPriority="0" w:unhideWhenUsed="0" w:qFormat="1"/>
     <w:lsdException w:name="heading 1" w:semiHidden="0" w:uiPriority="9" w:unhideWhenUsed="0" w:qFormat="1"/>
     <w:lsdException w:name="heading 2" w:uiPriority="9" w:qFormat="1"/>
@@ -12635,6 +12876,7 @@
   <w:style w:type="character" w:default="1" w:styleId="DefaultParagraphFont">
     <w:name w:val="Default Paragraph Font"/>
     <w:uiPriority w:val="1"/>
+    <w:semiHidden/>
     <w:unhideWhenUsed/>
   </w:style>
   <w:style w:type="table" w:default="1" w:styleId="TableNormal">
@@ -12716,6 +12958,7 @@
   <w:style w:type="character" w:customStyle="1" w:styleId="FooterChar">
     <w:name w:val="Footer Char"/>
     <w:basedOn w:val="DefaultParagraphFont"/>
+    <w:uiPriority w:val="99"/>
     <w:rPr>
       <w:rFonts w:ascii="Times New Roman" w:eastAsia="Times New Roman" w:hAnsi="Times New Roman" w:cs="Times New Roman"/>
       <w:szCs w:val="20"/>
@@ -12929,6 +13172,7 @@
   <w:style w:type="paragraph" w:styleId="Footer">
     <w:name w:val="footer"/>
     <w:basedOn w:val="Normal"/>
+    <w:uiPriority w:val="99"/>
     <w:pPr>
       <w:tabs>
         <w:tab w:val="center" w:pos="4320"/>
@@ -13044,7 +13288,7 @@
 </file>
 
 <file path=word/stylesWithEffects.xml><?xml version="1.0" encoding="utf-8"?>
-<w:styles xmlns:wpc="http://schemas.microsoft.com/office/word/2010/wordprocessingCanvas" xmlns:mo="http://schemas.microsoft.com/office/mac/office/2008/main" xmlns:mc="http://schemas.openxmlformats.org/markup-compatibility/2006" xmlns:mv="urn:schemas-microsoft-com:mac:vml" xmlns:o="urn:schemas-microsoft-com:office:office" xmlns:r="http://schemas.openxmlformats.org/officeDocument/2006/relationships" xmlns:m="http://schemas.openxmlformats.org/officeDocument/2006/math" xmlns:v="urn:schemas-microsoft-com:vml" xmlns:wp14="http://schemas.microsoft.com/office/word/2010/wordprocessingDrawing" xmlns:wp="http://schemas.openxmlformats.org/drawingml/2006/wordprocessingDrawing" xmlns:w10="urn:schemas-microsoft-com:office:word" xmlns:w="http://schemas.openxmlformats.org/wordprocessingml/2006/main" xmlns:w14="http://schemas.microsoft.com/office/word/2010/wordml" xmlns:wpg="http://schemas.microsoft.com/office/word/2010/wordprocessingGroup" xmlns:wpi="http://schemas.microsoft.com/office/word/2010/wordprocessingInk" xmlns:wne="http://schemas.microsoft.com/office/word/2006/wordml" xmlns:wps="http://schemas.microsoft.com/office/word/2010/wordprocessingShape" mc:Ignorable="w14 wp14">
+<w:styles xmlns:wpc="http://schemas.microsoft.com/office/word/2010/wordprocessingCanvas" xmlns:mc="http://schemas.openxmlformats.org/markup-compatibility/2006" xmlns:o="urn:schemas-microsoft-com:office:office" xmlns:r="http://schemas.openxmlformats.org/officeDocument/2006/relationships" xmlns:m="http://schemas.openxmlformats.org/officeDocument/2006/math" xmlns:v="urn:schemas-microsoft-com:vml" xmlns:wp14="http://schemas.microsoft.com/office/word/2010/wordprocessingDrawing" xmlns:wp="http://schemas.openxmlformats.org/drawingml/2006/wordprocessingDrawing" xmlns:w10="urn:schemas-microsoft-com:office:word" xmlns:w="http://schemas.openxmlformats.org/wordprocessingml/2006/main" xmlns:w14="http://schemas.microsoft.com/office/word/2010/wordml" xmlns:wpg="http://schemas.microsoft.com/office/word/2010/wordprocessingGroup" xmlns:wpi="http://schemas.microsoft.com/office/word/2010/wordprocessingInk" xmlns:wne="http://schemas.microsoft.com/office/word/2006/wordml" xmlns:wps="http://schemas.microsoft.com/office/word/2010/wordprocessingShape" mc:Ignorable="w14 wp14">
   <w:docDefaults>
     <w:rPrDefault>
       <w:rPr>
@@ -13056,7 +13300,7 @@
     </w:rPrDefault>
     <w:pPrDefault/>
   </w:docDefaults>
-  <w:latentStyles w:defLockedState="0" w:defUIPriority="99" w:defSemiHidden="1" w:defUnhideWhenUsed="1" w:defQFormat="0" w:count="276">
+  <w:latentStyles w:defLockedState="0" w:defUIPriority="99" w:defSemiHidden="1" w:defUnhideWhenUsed="1" w:defQFormat="0" w:count="267">
     <w:lsdException w:name="Normal" w:semiHidden="0" w:uiPriority="0" w:unhideWhenUsed="0" w:qFormat="1"/>
     <w:lsdException w:name="heading 1" w:semiHidden="0" w:uiPriority="9" w:unhideWhenUsed="0" w:qFormat="1"/>
     <w:lsdException w:name="heading 2" w:uiPriority="9" w:qFormat="1"/>
@@ -13554,7 +13798,7 @@
 </file>
 
 <file path=customXml/itemProps1.xml><?xml version="1.0" encoding="utf-8"?>
-<ds:datastoreItem xmlns:ds="http://schemas.openxmlformats.org/officeDocument/2006/customXml" ds:itemID="{8713F06D-FDAF-7F43-8191-BF0F45F0C961}">
+<ds:datastoreItem xmlns:ds="http://schemas.openxmlformats.org/officeDocument/2006/customXml" ds:itemID="{3A1E3C05-69FD-4E10-95EF-0FC5791FD767}">
   <ds:schemaRefs>
     <ds:schemaRef ds:uri="http://schemas.openxmlformats.org/officeDocument/2006/bibliography"/>
   </ds:schemaRefs>

</xml_diff>